<commit_message>
TSP updated, module 9 complete
</commit_message>
<xml_diff>
--- a/UF/BSC2005/BSC2005 Exam 3 study guide.docx
+++ b/UF/BSC2005/BSC2005 Exam 3 study guide.docx
@@ -1253,6 +1253,156 @@
           <w:rFonts w:ascii="Times New Roman" w:hAnsi="Times New Roman" w:cs="Times New Roman"/>
         </w:rPr>
       </w:pPr>
+      <w:r>
+        <w:rPr>
+          <w:rFonts w:ascii="Times New Roman" w:hAnsi="Times New Roman" w:cs="Times New Roman"/>
+        </w:rPr>
+        <w:t>1.8 million named species</w:t>
+      </w:r>
+    </w:p>
+    <w:p>
+      <w:pPr>
+        <w:pStyle w:val="ListParagraph"/>
+        <w:numPr>
+          <w:ilvl w:val="1"/>
+          <w:numId w:val="2"/>
+        </w:numPr>
+        <w:rPr>
+          <w:rFonts w:ascii="Times New Roman" w:hAnsi="Times New Roman" w:cs="Times New Roman"/>
+        </w:rPr>
+      </w:pPr>
+      <w:r>
+        <w:rPr>
+          <w:rFonts w:ascii="Times New Roman" w:hAnsi="Times New Roman" w:cs="Times New Roman"/>
+        </w:rPr>
+        <w:t>Animals are most diverse</w:t>
+      </w:r>
+    </w:p>
+    <w:p>
+      <w:pPr>
+        <w:pStyle w:val="ListParagraph"/>
+        <w:numPr>
+          <w:ilvl w:val="1"/>
+          <w:numId w:val="2"/>
+        </w:numPr>
+        <w:rPr>
+          <w:rFonts w:ascii="Times New Roman" w:hAnsi="Times New Roman" w:cs="Times New Roman"/>
+        </w:rPr>
+      </w:pPr>
+      <w:r>
+        <w:rPr>
+          <w:rFonts w:ascii="Times New Roman" w:hAnsi="Times New Roman" w:cs="Times New Roman"/>
+        </w:rPr>
+        <w:t>8.7 million estimated eukaryotes</w:t>
+      </w:r>
+    </w:p>
+    <w:p>
+      <w:pPr>
+        <w:pStyle w:val="ListParagraph"/>
+        <w:numPr>
+          <w:ilvl w:val="1"/>
+          <w:numId w:val="2"/>
+        </w:numPr>
+        <w:rPr>
+          <w:rFonts w:ascii="Times New Roman" w:hAnsi="Times New Roman" w:cs="Times New Roman"/>
+        </w:rPr>
+      </w:pPr>
+      <w:r>
+        <w:rPr>
+          <w:rFonts w:ascii="Times New Roman" w:hAnsi="Times New Roman" w:cs="Times New Roman"/>
+        </w:rPr>
+        <w:t>Animals: ~60%</w:t>
+      </w:r>
+    </w:p>
+    <w:p>
+      <w:pPr>
+        <w:pStyle w:val="ListParagraph"/>
+        <w:numPr>
+          <w:ilvl w:val="1"/>
+          <w:numId w:val="2"/>
+        </w:numPr>
+        <w:rPr>
+          <w:rFonts w:ascii="Times New Roman" w:hAnsi="Times New Roman" w:cs="Times New Roman"/>
+        </w:rPr>
+      </w:pPr>
+      <w:r>
+        <w:rPr>
+          <w:rFonts w:ascii="Times New Roman" w:hAnsi="Times New Roman" w:cs="Times New Roman"/>
+        </w:rPr>
+        <w:t>Plants: ~15%</w:t>
+      </w:r>
+    </w:p>
+    <w:p>
+      <w:pPr>
+        <w:pStyle w:val="ListParagraph"/>
+        <w:numPr>
+          <w:ilvl w:val="1"/>
+          <w:numId w:val="2"/>
+        </w:numPr>
+        <w:rPr>
+          <w:rFonts w:ascii="Times New Roman" w:hAnsi="Times New Roman" w:cs="Times New Roman"/>
+        </w:rPr>
+      </w:pPr>
+      <w:r>
+        <w:rPr>
+          <w:rFonts w:ascii="Times New Roman" w:hAnsi="Times New Roman" w:cs="Times New Roman"/>
+        </w:rPr>
+        <w:t>Fungi: ~3%</w:t>
+      </w:r>
+    </w:p>
+    <w:p>
+      <w:pPr>
+        <w:pStyle w:val="ListParagraph"/>
+        <w:numPr>
+          <w:ilvl w:val="1"/>
+          <w:numId w:val="2"/>
+        </w:numPr>
+        <w:rPr>
+          <w:rFonts w:ascii="Times New Roman" w:hAnsi="Times New Roman" w:cs="Times New Roman"/>
+        </w:rPr>
+      </w:pPr>
+      <w:r>
+        <w:rPr>
+          <w:rFonts w:ascii="Times New Roman" w:hAnsi="Times New Roman" w:cs="Times New Roman"/>
+        </w:rPr>
+        <w:t>Protists: ~1.5%</w:t>
+      </w:r>
+    </w:p>
+    <w:p>
+      <w:pPr>
+        <w:pStyle w:val="ListParagraph"/>
+        <w:numPr>
+          <w:ilvl w:val="1"/>
+          <w:numId w:val="2"/>
+        </w:numPr>
+        <w:rPr>
+          <w:rFonts w:ascii="Times New Roman" w:hAnsi="Times New Roman" w:cs="Times New Roman"/>
+        </w:rPr>
+      </w:pPr>
+      <w:r>
+        <w:rPr>
+          <w:rFonts w:ascii="Times New Roman" w:hAnsi="Times New Roman" w:cs="Times New Roman"/>
+        </w:rPr>
+        <w:t>Bacteria: ~0.75%</w:t>
+      </w:r>
+    </w:p>
+    <w:p>
+      <w:pPr>
+        <w:pStyle w:val="ListParagraph"/>
+        <w:numPr>
+          <w:ilvl w:val="1"/>
+          <w:numId w:val="2"/>
+        </w:numPr>
+        <w:rPr>
+          <w:rFonts w:ascii="Times New Roman" w:hAnsi="Times New Roman" w:cs="Times New Roman"/>
+        </w:rPr>
+      </w:pPr>
+      <w:r>
+        <w:rPr>
+          <w:rFonts w:ascii="Times New Roman" w:hAnsi="Times New Roman" w:cs="Times New Roman"/>
+        </w:rPr>
+        <w:t>Archaea: ~0%</w:t>
+      </w:r>
     </w:p>
     <w:p>
       <w:pPr>
@@ -1283,6 +1433,48 @@
           <w:rFonts w:ascii="Times New Roman" w:hAnsi="Times New Roman" w:cs="Times New Roman"/>
         </w:rPr>
       </w:pPr>
+      <w:r>
+        <w:rPr>
+          <w:rFonts w:ascii="Times New Roman" w:hAnsi="Times New Roman" w:cs="Times New Roman"/>
+        </w:rPr>
+        <w:t>The totality of life</w:t>
+      </w:r>
+    </w:p>
+    <w:p>
+      <w:pPr>
+        <w:pStyle w:val="ListParagraph"/>
+        <w:numPr>
+          <w:ilvl w:val="1"/>
+          <w:numId w:val="2"/>
+        </w:numPr>
+        <w:rPr>
+          <w:rFonts w:ascii="Times New Roman" w:hAnsi="Times New Roman" w:cs="Times New Roman"/>
+        </w:rPr>
+      </w:pPr>
+      <w:r>
+        <w:rPr>
+          <w:rFonts w:ascii="Times New Roman" w:hAnsi="Times New Roman" w:cs="Times New Roman"/>
+        </w:rPr>
+        <w:t>All species are connected ecologically</w:t>
+      </w:r>
+    </w:p>
+    <w:p>
+      <w:pPr>
+        <w:pStyle w:val="ListParagraph"/>
+        <w:numPr>
+          <w:ilvl w:val="1"/>
+          <w:numId w:val="2"/>
+        </w:numPr>
+        <w:rPr>
+          <w:rFonts w:ascii="Times New Roman" w:hAnsi="Times New Roman" w:cs="Times New Roman"/>
+        </w:rPr>
+      </w:pPr>
+      <w:r>
+        <w:rPr>
+          <w:rFonts w:ascii="Times New Roman" w:hAnsi="Times New Roman" w:cs="Times New Roman"/>
+        </w:rPr>
+        <w:t>Provides ecosystem services (fresh water, erosion control)</w:t>
+      </w:r>
     </w:p>
     <w:p>
       <w:pPr>
@@ -1313,6 +1505,48 @@
           <w:rFonts w:ascii="Times New Roman" w:hAnsi="Times New Roman" w:cs="Times New Roman"/>
         </w:rPr>
       </w:pPr>
+      <w:r>
+        <w:rPr>
+          <w:rFonts w:ascii="Times New Roman" w:hAnsi="Times New Roman" w:cs="Times New Roman"/>
+        </w:rPr>
+        <w:t>The study of how organisms are distributed in geographical space</w:t>
+      </w:r>
+    </w:p>
+    <w:p>
+      <w:pPr>
+        <w:pStyle w:val="ListParagraph"/>
+        <w:numPr>
+          <w:ilvl w:val="1"/>
+          <w:numId w:val="2"/>
+        </w:numPr>
+        <w:rPr>
+          <w:rFonts w:ascii="Times New Roman" w:hAnsi="Times New Roman" w:cs="Times New Roman"/>
+        </w:rPr>
+      </w:pPr>
+      <w:r>
+        <w:rPr>
+          <w:rFonts w:ascii="Times New Roman" w:hAnsi="Times New Roman" w:cs="Times New Roman"/>
+        </w:rPr>
+        <w:t>Some species live in a particular place because that’s where their ancestors lived</w:t>
+      </w:r>
+    </w:p>
+    <w:p>
+      <w:pPr>
+        <w:pStyle w:val="ListParagraph"/>
+        <w:numPr>
+          <w:ilvl w:val="1"/>
+          <w:numId w:val="2"/>
+        </w:numPr>
+        <w:rPr>
+          <w:rFonts w:ascii="Times New Roman" w:hAnsi="Times New Roman" w:cs="Times New Roman"/>
+        </w:rPr>
+      </w:pPr>
+      <w:r>
+        <w:rPr>
+          <w:rFonts w:ascii="Times New Roman" w:hAnsi="Times New Roman" w:cs="Times New Roman"/>
+        </w:rPr>
+        <w:t>Diversity is affected by competition and selective pressures</w:t>
+      </w:r>
     </w:p>
     <w:p>
       <w:pPr>
@@ -1343,6 +1577,66 @@
           <w:rFonts w:ascii="Times New Roman" w:hAnsi="Times New Roman" w:cs="Times New Roman"/>
         </w:rPr>
       </w:pPr>
+      <w:r>
+        <w:rPr>
+          <w:rFonts w:ascii="Times New Roman" w:hAnsi="Times New Roman" w:cs="Times New Roman"/>
+        </w:rPr>
+        <w:t>A species or group of species adapts and diversifies to fill open niches</w:t>
+      </w:r>
+    </w:p>
+    <w:p>
+      <w:pPr>
+        <w:pStyle w:val="ListParagraph"/>
+        <w:numPr>
+          <w:ilvl w:val="1"/>
+          <w:numId w:val="2"/>
+        </w:numPr>
+        <w:rPr>
+          <w:rFonts w:ascii="Times New Roman" w:hAnsi="Times New Roman" w:cs="Times New Roman"/>
+        </w:rPr>
+      </w:pPr>
+      <w:r>
+        <w:rPr>
+          <w:rFonts w:ascii="Times New Roman" w:hAnsi="Times New Roman" w:cs="Times New Roman"/>
+        </w:rPr>
+        <w:t>Produces many daughter species</w:t>
+      </w:r>
+    </w:p>
+    <w:p>
+      <w:pPr>
+        <w:pStyle w:val="ListParagraph"/>
+        <w:numPr>
+          <w:ilvl w:val="1"/>
+          <w:numId w:val="2"/>
+        </w:numPr>
+        <w:rPr>
+          <w:rFonts w:ascii="Times New Roman" w:hAnsi="Times New Roman" w:cs="Times New Roman"/>
+        </w:rPr>
+      </w:pPr>
+      <w:r>
+        <w:rPr>
+          <w:rFonts w:ascii="Times New Roman" w:hAnsi="Times New Roman" w:cs="Times New Roman"/>
+        </w:rPr>
+        <w:t>Rapid diversification</w:t>
+      </w:r>
+    </w:p>
+    <w:p>
+      <w:pPr>
+        <w:pStyle w:val="ListParagraph"/>
+        <w:numPr>
+          <w:ilvl w:val="1"/>
+          <w:numId w:val="2"/>
+        </w:numPr>
+        <w:rPr>
+          <w:rFonts w:ascii="Times New Roman" w:hAnsi="Times New Roman" w:cs="Times New Roman"/>
+        </w:rPr>
+      </w:pPr>
+      <w:r>
+        <w:rPr>
+          <w:rFonts w:ascii="Times New Roman" w:hAnsi="Times New Roman" w:cs="Times New Roman"/>
+        </w:rPr>
+        <w:t>May be due to extinction of an unoccupied niche</w:t>
+      </w:r>
     </w:p>
     <w:p>
       <w:pPr>
@@ -1373,6 +1667,48 @@
           <w:rFonts w:ascii="Times New Roman" w:hAnsi="Times New Roman" w:cs="Times New Roman"/>
         </w:rPr>
       </w:pPr>
+      <w:r>
+        <w:rPr>
+          <w:rFonts w:ascii="Times New Roman" w:hAnsi="Times New Roman" w:cs="Times New Roman"/>
+        </w:rPr>
+        <w:t>Both are patterns in the fossil record</w:t>
+      </w:r>
+    </w:p>
+    <w:p>
+      <w:pPr>
+        <w:pStyle w:val="ListParagraph"/>
+        <w:numPr>
+          <w:ilvl w:val="1"/>
+          <w:numId w:val="2"/>
+        </w:numPr>
+        <w:rPr>
+          <w:rFonts w:ascii="Times New Roman" w:hAnsi="Times New Roman" w:cs="Times New Roman"/>
+        </w:rPr>
+      </w:pPr>
+      <w:r>
+        <w:rPr>
+          <w:rFonts w:ascii="Times New Roman" w:hAnsi="Times New Roman" w:cs="Times New Roman"/>
+        </w:rPr>
+        <w:t>Gradualism: traditional viewpoint, evolution takes place in small incremental steps</w:t>
+      </w:r>
+    </w:p>
+    <w:p>
+      <w:pPr>
+        <w:pStyle w:val="ListParagraph"/>
+        <w:numPr>
+          <w:ilvl w:val="1"/>
+          <w:numId w:val="2"/>
+        </w:numPr>
+        <w:rPr>
+          <w:rFonts w:ascii="Times New Roman" w:hAnsi="Times New Roman" w:cs="Times New Roman"/>
+        </w:rPr>
+      </w:pPr>
+      <w:r>
+        <w:rPr>
+          <w:rFonts w:ascii="Times New Roman" w:hAnsi="Times New Roman" w:cs="Times New Roman"/>
+        </w:rPr>
+        <w:t>Punctuated equilibrium: long periods of stasis with no changes, followed by large rapid changes (adaptive radiation)</w:t>
+      </w:r>
     </w:p>
     <w:p>
       <w:pPr>
@@ -1389,6 +1725,42 @@
         <w:rPr>
           <w:rFonts w:ascii="Times New Roman" w:hAnsi="Times New Roman" w:cs="Times New Roman"/>
         </w:rPr>
+        <w:t>Taxonomy:</w:t>
+      </w:r>
+    </w:p>
+    <w:p>
+      <w:pPr>
+        <w:pStyle w:val="ListParagraph"/>
+        <w:numPr>
+          <w:ilvl w:val="1"/>
+          <w:numId w:val="2"/>
+        </w:numPr>
+        <w:rPr>
+          <w:rFonts w:ascii="Times New Roman" w:hAnsi="Times New Roman" w:cs="Times New Roman"/>
+        </w:rPr>
+      </w:pPr>
+      <w:r>
+        <w:rPr>
+          <w:rFonts w:ascii="Times New Roman" w:hAnsi="Times New Roman" w:cs="Times New Roman"/>
+        </w:rPr>
+        <w:t>Science of identifying organisms, naming them, and classifying them into groups</w:t>
+      </w:r>
+    </w:p>
+    <w:p>
+      <w:pPr>
+        <w:pStyle w:val="ListParagraph"/>
+        <w:numPr>
+          <w:ilvl w:val="0"/>
+          <w:numId w:val="2"/>
+        </w:numPr>
+        <w:rPr>
+          <w:rFonts w:ascii="Times New Roman" w:hAnsi="Times New Roman" w:cs="Times New Roman"/>
+        </w:rPr>
+      </w:pPr>
+      <w:r>
+        <w:rPr>
+          <w:rFonts w:ascii="Times New Roman" w:hAnsi="Times New Roman" w:cs="Times New Roman"/>
+        </w:rPr>
         <w:t>What is binomial nomenclature, and why is it important?</w:t>
       </w:r>
     </w:p>
@@ -1403,6 +1775,54 @@
           <w:rFonts w:ascii="Times New Roman" w:hAnsi="Times New Roman" w:cs="Times New Roman"/>
         </w:rPr>
       </w:pPr>
+      <w:r>
+        <w:rPr>
+          <w:rFonts w:ascii="Times New Roman" w:hAnsi="Times New Roman" w:cs="Times New Roman"/>
+        </w:rPr>
+        <w:t>T</w:t>
+      </w:r>
+      <w:r>
+        <w:rPr>
+          <w:rFonts w:ascii="Times New Roman" w:hAnsi="Times New Roman" w:cs="Times New Roman"/>
+        </w:rPr>
+        <w:t>he system of nomenclature in which two terms are used to denote a species of living organism, the first one indicating the genus and the second the specific epithet.</w:t>
+      </w:r>
+    </w:p>
+    <w:p>
+      <w:pPr>
+        <w:pStyle w:val="ListParagraph"/>
+        <w:numPr>
+          <w:ilvl w:val="1"/>
+          <w:numId w:val="2"/>
+        </w:numPr>
+        <w:rPr>
+          <w:rFonts w:ascii="Times New Roman" w:hAnsi="Times New Roman" w:cs="Times New Roman"/>
+        </w:rPr>
+      </w:pPr>
+      <w:r>
+        <w:rPr>
+          <w:rFonts w:ascii="Times New Roman" w:hAnsi="Times New Roman" w:cs="Times New Roman"/>
+        </w:rPr>
+        <w:t>Previously, organisms could have several different names depending on the system</w:t>
+      </w:r>
+    </w:p>
+    <w:p>
+      <w:pPr>
+        <w:pStyle w:val="ListParagraph"/>
+        <w:numPr>
+          <w:ilvl w:val="1"/>
+          <w:numId w:val="2"/>
+        </w:numPr>
+        <w:rPr>
+          <w:rFonts w:ascii="Times New Roman" w:hAnsi="Times New Roman" w:cs="Times New Roman"/>
+        </w:rPr>
+      </w:pPr>
+      <w:r>
+        <w:rPr>
+          <w:rFonts w:ascii="Times New Roman" w:hAnsi="Times New Roman" w:cs="Times New Roman"/>
+        </w:rPr>
+        <w:t>Allows scientists to ensure that they’re talking about the same species</w:t>
+      </w:r>
     </w:p>
     <w:p>
       <w:pPr>
@@ -1433,6 +1853,73 @@
           <w:rFonts w:ascii="Times New Roman" w:hAnsi="Times New Roman" w:cs="Times New Roman"/>
         </w:rPr>
       </w:pPr>
+      <w:r>
+        <w:rPr>
+          <w:rFonts w:ascii="Times New Roman" w:hAnsi="Times New Roman" w:cs="Times New Roman"/>
+        </w:rPr>
+        <w:t>D</w:t>
+      </w:r>
+      <w:r>
+        <w:rPr>
+          <w:rFonts w:ascii="Times New Roman" w:hAnsi="Times New Roman" w:cs="Times New Roman"/>
+        </w:rPr>
+        <w:t>omain, kingdom, phylum, class, order, family, genus, species</w:t>
+      </w:r>
+    </w:p>
+    <w:p>
+      <w:pPr>
+        <w:pStyle w:val="ListParagraph"/>
+        <w:numPr>
+          <w:ilvl w:val="1"/>
+          <w:numId w:val="2"/>
+        </w:numPr>
+        <w:rPr>
+          <w:rFonts w:ascii="Times New Roman" w:hAnsi="Times New Roman" w:cs="Times New Roman"/>
+        </w:rPr>
+      </w:pPr>
+      <w:r>
+        <w:rPr>
+          <w:rFonts w:ascii="Times New Roman" w:hAnsi="Times New Roman" w:cs="Times New Roman"/>
+        </w:rPr>
+        <w:t>Each organism gets a name with two words, the genus (always capitalized), and specific epithet</w:t>
+      </w:r>
+    </w:p>
+    <w:p>
+      <w:pPr>
+        <w:pStyle w:val="ListParagraph"/>
+        <w:numPr>
+          <w:ilvl w:val="1"/>
+          <w:numId w:val="2"/>
+        </w:numPr>
+        <w:rPr>
+          <w:rFonts w:ascii="Times New Roman" w:hAnsi="Times New Roman" w:cs="Times New Roman"/>
+        </w:rPr>
+      </w:pPr>
+      <w:r>
+        <w:rPr>
+          <w:rFonts w:ascii="Times New Roman" w:hAnsi="Times New Roman" w:cs="Times New Roman"/>
+        </w:rPr>
+        <w:lastRenderedPageBreak/>
+        <w:t>The species name is both words combined</w:t>
+      </w:r>
+    </w:p>
+    <w:p>
+      <w:pPr>
+        <w:pStyle w:val="ListParagraph"/>
+        <w:numPr>
+          <w:ilvl w:val="1"/>
+          <w:numId w:val="2"/>
+        </w:numPr>
+        <w:rPr>
+          <w:rFonts w:ascii="Times New Roman" w:hAnsi="Times New Roman" w:cs="Times New Roman"/>
+        </w:rPr>
+      </w:pPr>
+      <w:r>
+        <w:rPr>
+          <w:rFonts w:ascii="Times New Roman" w:hAnsi="Times New Roman" w:cs="Times New Roman"/>
+        </w:rPr>
+        <w:t>Always in italics and in latin</w:t>
+      </w:r>
     </w:p>
     <w:p>
       <w:pPr>
@@ -1463,6 +1950,30 @@
           <w:rFonts w:ascii="Times New Roman" w:hAnsi="Times New Roman" w:cs="Times New Roman"/>
         </w:rPr>
       </w:pPr>
+      <w:r>
+        <w:rPr>
+          <w:rFonts w:ascii="Times New Roman" w:hAnsi="Times New Roman" w:cs="Times New Roman"/>
+        </w:rPr>
+        <w:t>Phylogeny is used to show the patterns of relatedness among species</w:t>
+      </w:r>
+    </w:p>
+    <w:p>
+      <w:pPr>
+        <w:pStyle w:val="ListParagraph"/>
+        <w:numPr>
+          <w:ilvl w:val="1"/>
+          <w:numId w:val="2"/>
+        </w:numPr>
+        <w:rPr>
+          <w:rFonts w:ascii="Times New Roman" w:hAnsi="Times New Roman" w:cs="Times New Roman"/>
+        </w:rPr>
+      </w:pPr>
+      <w:r>
+        <w:rPr>
+          <w:rFonts w:ascii="Times New Roman" w:hAnsi="Times New Roman" w:cs="Times New Roman"/>
+        </w:rPr>
+        <w:t>Taxonomy + phylogeny = systematics, which reflects relatedness and evolutionary history of species</w:t>
+      </w:r>
     </w:p>
     <w:p>
       <w:pPr>
@@ -1523,41 +2034,59 @@
         </w:rPr>
         <w:t xml:space="preserve"> and the tips of the tree.  What does this imply about how time is depicted using a tree?</w:t>
       </w:r>
-    </w:p>
-    <w:p>
-      <w:pPr>
-        <w:pStyle w:val="ListParagraph"/>
-        <w:numPr>
-          <w:ilvl w:val="1"/>
-          <w:numId w:val="2"/>
-        </w:numPr>
-        <w:rPr>
-          <w:rFonts w:ascii="Times New Roman" w:hAnsi="Times New Roman" w:cs="Times New Roman"/>
-        </w:rPr>
-      </w:pPr>
-      <w:r>
-        <w:rPr>
-          <w:rFonts w:ascii="Times New Roman" w:hAnsi="Times New Roman" w:cs="Times New Roman"/>
-        </w:rPr>
-        <w:t>the most recent common ancestor of any two organisms on that tree.</w:t>
-      </w:r>
-    </w:p>
-    <w:p>
-      <w:pPr>
-        <w:pStyle w:val="ListParagraph"/>
-        <w:numPr>
-          <w:ilvl w:val="1"/>
-          <w:numId w:val="2"/>
-        </w:numPr>
-        <w:rPr>
-          <w:rFonts w:ascii="Times New Roman" w:hAnsi="Times New Roman" w:cs="Times New Roman"/>
-        </w:rPr>
-      </w:pPr>
-      <w:r>
-        <w:rPr>
-          <w:rFonts w:ascii="Times New Roman" w:hAnsi="Times New Roman" w:cs="Times New Roman"/>
-        </w:rPr>
-        <w:t>the closest relative of any organism on a tree.</w:t>
+      <w:r>
+        <w:rPr>
+          <w:rFonts w:ascii="Times New Roman" w:hAnsi="Times New Roman" w:cs="Times New Roman"/>
+        </w:rPr>
+        <w:t>: past on the bottom</w:t>
+      </w:r>
+    </w:p>
+    <w:p>
+      <w:pPr>
+        <w:pStyle w:val="ListParagraph"/>
+        <w:numPr>
+          <w:ilvl w:val="1"/>
+          <w:numId w:val="2"/>
+        </w:numPr>
+        <w:rPr>
+          <w:rFonts w:ascii="Times New Roman" w:hAnsi="Times New Roman" w:cs="Times New Roman"/>
+        </w:rPr>
+      </w:pPr>
+      <w:r>
+        <w:rPr>
+          <w:rFonts w:ascii="Times New Roman" w:hAnsi="Times New Roman" w:cs="Times New Roman"/>
+        </w:rPr>
+        <w:t>the most recent common ancestor of any two organisms on that tree</w:t>
+      </w:r>
+      <w:r>
+        <w:rPr>
+          <w:rFonts w:ascii="Times New Roman" w:hAnsi="Times New Roman" w:cs="Times New Roman"/>
+        </w:rPr>
+        <w:t>: intersection/node that connects them</w:t>
+      </w:r>
+    </w:p>
+    <w:p>
+      <w:pPr>
+        <w:pStyle w:val="ListParagraph"/>
+        <w:numPr>
+          <w:ilvl w:val="1"/>
+          <w:numId w:val="2"/>
+        </w:numPr>
+        <w:rPr>
+          <w:rFonts w:ascii="Times New Roman" w:hAnsi="Times New Roman" w:cs="Times New Roman"/>
+        </w:rPr>
+      </w:pPr>
+      <w:r>
+        <w:rPr>
+          <w:rFonts w:ascii="Times New Roman" w:hAnsi="Times New Roman" w:cs="Times New Roman"/>
+        </w:rPr>
+        <w:t>the closest relative of any organism on a tree</w:t>
+      </w:r>
+      <w:r>
+        <w:rPr>
+          <w:rFonts w:ascii="Times New Roman" w:hAnsi="Times New Roman" w:cs="Times New Roman"/>
+        </w:rPr>
+        <w:t>: shortest distance to shared node</w:t>
       </w:r>
     </w:p>
     <w:p>
@@ -1577,6 +2106,12 @@
         </w:rPr>
         <w:t>the clades that that tree contains</w:t>
       </w:r>
+      <w:r>
+        <w:rPr>
+          <w:rFonts w:ascii="Times New Roman" w:hAnsi="Times New Roman" w:cs="Times New Roman"/>
+        </w:rPr>
+        <w:t>: ancestral node and all its descendants (triangle with a point at a node)</w:t>
+      </w:r>
     </w:p>
     <w:p>
       <w:pPr>
@@ -1595,18 +2130,12 @@
         </w:rPr>
         <w:t>identical trees with rotated branches</w:t>
       </w:r>
-    </w:p>
-    <w:p>
-      <w:pPr>
-        <w:pStyle w:val="ListParagraph"/>
-        <w:numPr>
-          <w:ilvl w:val="1"/>
-          <w:numId w:val="2"/>
-        </w:numPr>
-        <w:rPr>
-          <w:rFonts w:ascii="Times New Roman" w:hAnsi="Times New Roman" w:cs="Times New Roman"/>
-        </w:rPr>
-      </w:pPr>
+      <w:r>
+        <w:rPr>
+          <w:rFonts w:ascii="Times New Roman" w:hAnsi="Times New Roman" w:cs="Times New Roman"/>
+        </w:rPr>
+        <w:t>: compare closest relatives</w:t>
+      </w:r>
     </w:p>
     <w:p>
       <w:pPr>
@@ -1649,6 +2178,30 @@
           <w:rFonts w:ascii="Times New Roman" w:hAnsi="Times New Roman" w:cs="Times New Roman"/>
         </w:rPr>
       </w:pPr>
+      <w:r>
+        <w:rPr>
+          <w:rFonts w:ascii="Times New Roman" w:hAnsi="Times New Roman" w:cs="Times New Roman"/>
+        </w:rPr>
+        <w:t>Traits</w:t>
+      </w:r>
+    </w:p>
+    <w:p>
+      <w:pPr>
+        <w:pStyle w:val="ListParagraph"/>
+        <w:numPr>
+          <w:ilvl w:val="1"/>
+          <w:numId w:val="2"/>
+        </w:numPr>
+        <w:rPr>
+          <w:rFonts w:ascii="Times New Roman" w:hAnsi="Times New Roman" w:cs="Times New Roman"/>
+        </w:rPr>
+      </w:pPr>
+      <w:r>
+        <w:rPr>
+          <w:rFonts w:ascii="Times New Roman" w:hAnsi="Times New Roman" w:cs="Times New Roman"/>
+        </w:rPr>
+        <w:t>New species being formed</w:t>
+      </w:r>
     </w:p>
     <w:p>
       <w:pPr>
@@ -1679,6 +2232,12 @@
           <w:rFonts w:ascii="Times New Roman" w:hAnsi="Times New Roman" w:cs="Times New Roman"/>
         </w:rPr>
       </w:pPr>
+      <w:r>
+        <w:rPr>
+          <w:rFonts w:ascii="Times New Roman" w:hAnsi="Times New Roman" w:cs="Times New Roman"/>
+        </w:rPr>
+        <w:t>Traits shared by some members</w:t>
+      </w:r>
     </w:p>
     <w:p>
       <w:pPr>
@@ -1709,6 +2268,30 @@
           <w:rFonts w:ascii="Times New Roman" w:hAnsi="Times New Roman" w:cs="Times New Roman"/>
         </w:rPr>
       </w:pPr>
+      <w:r>
+        <w:rPr>
+          <w:rFonts w:ascii="Times New Roman" w:hAnsi="Times New Roman" w:cs="Times New Roman"/>
+        </w:rPr>
+        <w:t>The preferred explanation for an observed set of data is the simplest explanation</w:t>
+      </w:r>
+    </w:p>
+    <w:p>
+      <w:pPr>
+        <w:pStyle w:val="ListParagraph"/>
+        <w:numPr>
+          <w:ilvl w:val="1"/>
+          <w:numId w:val="2"/>
+        </w:numPr>
+        <w:rPr>
+          <w:rFonts w:ascii="Times New Roman" w:hAnsi="Times New Roman" w:cs="Times New Roman"/>
+        </w:rPr>
+      </w:pPr>
+      <w:r>
+        <w:rPr>
+          <w:rFonts w:ascii="Times New Roman" w:hAnsi="Times New Roman" w:cs="Times New Roman"/>
+        </w:rPr>
+        <w:t>Traits likely didn’t evolve independently in a tree</w:t>
+      </w:r>
     </w:p>
     <w:p>
       <w:pPr>
@@ -1739,6 +2322,66 @@
           <w:rFonts w:ascii="Times New Roman" w:hAnsi="Times New Roman" w:cs="Times New Roman"/>
         </w:rPr>
       </w:pPr>
+      <w:r>
+        <w:rPr>
+          <w:rFonts w:ascii="Times New Roman" w:hAnsi="Times New Roman" w:cs="Times New Roman"/>
+        </w:rPr>
+        <w:t>Synapomorphies: shared characteristics are inherited from the most recent common ancestor (away from the common ancestor, traits shared going up the tree)</w:t>
+      </w:r>
+    </w:p>
+    <w:p>
+      <w:pPr>
+        <w:pStyle w:val="ListParagraph"/>
+        <w:numPr>
+          <w:ilvl w:val="1"/>
+          <w:numId w:val="2"/>
+        </w:numPr>
+        <w:rPr>
+          <w:rFonts w:ascii="Times New Roman" w:hAnsi="Times New Roman" w:cs="Times New Roman"/>
+        </w:rPr>
+      </w:pPr>
+      <w:r>
+        <w:rPr>
+          <w:rFonts w:ascii="Times New Roman" w:hAnsi="Times New Roman" w:cs="Times New Roman"/>
+        </w:rPr>
+        <w:t>Symplesiomorphies: traits that evolved very early on and is shared by all taxa within the group, not informative about relationships (everyone has it)</w:t>
+      </w:r>
+    </w:p>
+    <w:p>
+      <w:pPr>
+        <w:pStyle w:val="ListParagraph"/>
+        <w:numPr>
+          <w:ilvl w:val="1"/>
+          <w:numId w:val="2"/>
+        </w:numPr>
+        <w:rPr>
+          <w:rFonts w:ascii="Times New Roman" w:hAnsi="Times New Roman" w:cs="Times New Roman"/>
+        </w:rPr>
+      </w:pPr>
+      <w:r>
+        <w:rPr>
+          <w:rFonts w:ascii="Times New Roman" w:hAnsi="Times New Roman" w:cs="Times New Roman"/>
+        </w:rPr>
+        <w:t>Homologies: similar structures in different lineages inherited from a common ancestor</w:t>
+      </w:r>
+    </w:p>
+    <w:p>
+      <w:pPr>
+        <w:pStyle w:val="ListParagraph"/>
+        <w:numPr>
+          <w:ilvl w:val="1"/>
+          <w:numId w:val="2"/>
+        </w:numPr>
+        <w:rPr>
+          <w:rFonts w:ascii="Times New Roman" w:hAnsi="Times New Roman" w:cs="Times New Roman"/>
+        </w:rPr>
+      </w:pPr>
+      <w:r>
+        <w:rPr>
+          <w:rFonts w:ascii="Times New Roman" w:hAnsi="Times New Roman" w:cs="Times New Roman"/>
+        </w:rPr>
+        <w:t>Analogous structures look and perform the same function, but did not come from a common ancestor and evolved independently</w:t>
+      </w:r>
     </w:p>
     <w:p>
       <w:pPr>
@@ -1791,6 +2434,48 @@
           <w:rFonts w:ascii="Times New Roman" w:hAnsi="Times New Roman" w:cs="Times New Roman"/>
         </w:rPr>
       </w:pPr>
+      <w:r>
+        <w:rPr>
+          <w:rFonts w:ascii="Times New Roman" w:hAnsi="Times New Roman" w:cs="Times New Roman"/>
+        </w:rPr>
+        <w:t>Prokaryotes lack the organelles of eukaryotes. Also have circular DNA</w:t>
+      </w:r>
+    </w:p>
+    <w:p>
+      <w:pPr>
+        <w:pStyle w:val="ListParagraph"/>
+        <w:numPr>
+          <w:ilvl w:val="1"/>
+          <w:numId w:val="2"/>
+        </w:numPr>
+        <w:rPr>
+          <w:rFonts w:ascii="Times New Roman" w:hAnsi="Times New Roman" w:cs="Times New Roman"/>
+        </w:rPr>
+      </w:pPr>
+      <w:r>
+        <w:rPr>
+          <w:rFonts w:ascii="Times New Roman" w:hAnsi="Times New Roman" w:cs="Times New Roman"/>
+        </w:rPr>
+        <w:t>Single-celled</w:t>
+      </w:r>
+    </w:p>
+    <w:p>
+      <w:pPr>
+        <w:pStyle w:val="ListParagraph"/>
+        <w:numPr>
+          <w:ilvl w:val="1"/>
+          <w:numId w:val="2"/>
+        </w:numPr>
+        <w:rPr>
+          <w:rFonts w:ascii="Times New Roman" w:hAnsi="Times New Roman" w:cs="Times New Roman"/>
+        </w:rPr>
+      </w:pPr>
+      <w:r>
+        <w:rPr>
+          <w:rFonts w:ascii="Times New Roman" w:hAnsi="Times New Roman" w:cs="Times New Roman"/>
+        </w:rPr>
+        <w:t>Divide by binary fission</w:t>
+      </w:r>
     </w:p>
     <w:p>
       <w:pPr>
@@ -1821,6 +2506,49 @@
           <w:rFonts w:ascii="Times New Roman" w:hAnsi="Times New Roman" w:cs="Times New Roman"/>
         </w:rPr>
       </w:pPr>
+      <w:r>
+        <w:rPr>
+          <w:rFonts w:ascii="Times New Roman" w:hAnsi="Times New Roman" w:cs="Times New Roman"/>
+        </w:rPr>
+        <w:t xml:space="preserve">Bacteria: </w:t>
+      </w:r>
+    </w:p>
+    <w:p>
+      <w:pPr>
+        <w:pStyle w:val="ListParagraph"/>
+        <w:numPr>
+          <w:ilvl w:val="1"/>
+          <w:numId w:val="2"/>
+        </w:numPr>
+        <w:rPr>
+          <w:rFonts w:ascii="Times New Roman" w:hAnsi="Times New Roman" w:cs="Times New Roman"/>
+        </w:rPr>
+      </w:pPr>
+      <w:r>
+        <w:rPr>
+          <w:rFonts w:ascii="Times New Roman" w:hAnsi="Times New Roman" w:cs="Times New Roman"/>
+        </w:rPr>
+        <w:lastRenderedPageBreak/>
+        <w:t xml:space="preserve">Archaea: </w:t>
+      </w:r>
+    </w:p>
+    <w:p>
+      <w:pPr>
+        <w:pStyle w:val="ListParagraph"/>
+        <w:numPr>
+          <w:ilvl w:val="1"/>
+          <w:numId w:val="2"/>
+        </w:numPr>
+        <w:rPr>
+          <w:rFonts w:ascii="Times New Roman" w:hAnsi="Times New Roman" w:cs="Times New Roman"/>
+        </w:rPr>
+      </w:pPr>
+      <w:r>
+        <w:rPr>
+          <w:rFonts w:ascii="Times New Roman" w:hAnsi="Times New Roman" w:cs="Times New Roman"/>
+        </w:rPr>
+        <w:t>Eukarya: Animals, plants, fungi, and protists. More closely related to archaea than bacteria</w:t>
+      </w:r>
     </w:p>
     <w:p>
       <w:pPr>
@@ -1851,6 +2579,66 @@
           <w:rFonts w:ascii="Times New Roman" w:hAnsi="Times New Roman" w:cs="Times New Roman"/>
         </w:rPr>
       </w:pPr>
+      <w:r>
+        <w:rPr>
+          <w:rFonts w:ascii="Times New Roman" w:hAnsi="Times New Roman" w:cs="Times New Roman"/>
+        </w:rPr>
+        <w:t>Literally everywhere</w:t>
+      </w:r>
+    </w:p>
+    <w:p>
+      <w:pPr>
+        <w:pStyle w:val="ListParagraph"/>
+        <w:numPr>
+          <w:ilvl w:val="1"/>
+          <w:numId w:val="2"/>
+        </w:numPr>
+        <w:rPr>
+          <w:rFonts w:ascii="Times New Roman" w:hAnsi="Times New Roman" w:cs="Times New Roman"/>
+        </w:rPr>
+      </w:pPr>
+      <w:r>
+        <w:rPr>
+          <w:rFonts w:ascii="Times New Roman" w:hAnsi="Times New Roman" w:cs="Times New Roman"/>
+        </w:rPr>
+        <w:t>40 million in one gram of soil</w:t>
+      </w:r>
+    </w:p>
+    <w:p>
+      <w:pPr>
+        <w:pStyle w:val="ListParagraph"/>
+        <w:numPr>
+          <w:ilvl w:val="1"/>
+          <w:numId w:val="2"/>
+        </w:numPr>
+        <w:rPr>
+          <w:rFonts w:ascii="Times New Roman" w:hAnsi="Times New Roman" w:cs="Times New Roman"/>
+        </w:rPr>
+      </w:pPr>
+      <w:r>
+        <w:rPr>
+          <w:rFonts w:ascii="Times New Roman" w:hAnsi="Times New Roman" w:cs="Times New Roman"/>
+        </w:rPr>
+        <w:t>More prokaryotic cells in and on your body than human cells</w:t>
+      </w:r>
+    </w:p>
+    <w:p>
+      <w:pPr>
+        <w:pStyle w:val="ListParagraph"/>
+        <w:numPr>
+          <w:ilvl w:val="1"/>
+          <w:numId w:val="2"/>
+        </w:numPr>
+        <w:rPr>
+          <w:rFonts w:ascii="Times New Roman" w:hAnsi="Times New Roman" w:cs="Times New Roman"/>
+        </w:rPr>
+      </w:pPr>
+      <w:r>
+        <w:rPr>
+          <w:rFonts w:ascii="Times New Roman" w:hAnsi="Times New Roman" w:cs="Times New Roman"/>
+        </w:rPr>
+        <w:t>The microbiome is the collection of all microbes, such as bacteria, fungi, viruses, and their genes, that naturally live on our bodies and inside us.</w:t>
+      </w:r>
     </w:p>
     <w:p>
       <w:pPr>
@@ -1881,6 +2669,66 @@
           <w:rFonts w:ascii="Times New Roman" w:hAnsi="Times New Roman" w:cs="Times New Roman"/>
         </w:rPr>
       </w:pPr>
+      <w:r>
+        <w:rPr>
+          <w:rFonts w:ascii="Times New Roman" w:hAnsi="Times New Roman" w:cs="Times New Roman"/>
+        </w:rPr>
+        <w:t>Obligate anaerobes: cannot survive in O2</w:t>
+      </w:r>
+    </w:p>
+    <w:p>
+      <w:pPr>
+        <w:pStyle w:val="ListParagraph"/>
+        <w:numPr>
+          <w:ilvl w:val="1"/>
+          <w:numId w:val="2"/>
+        </w:numPr>
+        <w:rPr>
+          <w:rFonts w:ascii="Times New Roman" w:hAnsi="Times New Roman" w:cs="Times New Roman"/>
+        </w:rPr>
+      </w:pPr>
+      <w:r>
+        <w:rPr>
+          <w:rFonts w:ascii="Times New Roman" w:hAnsi="Times New Roman" w:cs="Times New Roman"/>
+        </w:rPr>
+        <w:t>Aerotolerant anaerobes: don’t use, but can survive in O2</w:t>
+      </w:r>
+    </w:p>
+    <w:p>
+      <w:pPr>
+        <w:pStyle w:val="ListParagraph"/>
+        <w:numPr>
+          <w:ilvl w:val="1"/>
+          <w:numId w:val="2"/>
+        </w:numPr>
+        <w:rPr>
+          <w:rFonts w:ascii="Times New Roman" w:hAnsi="Times New Roman" w:cs="Times New Roman"/>
+        </w:rPr>
+      </w:pPr>
+      <w:r>
+        <w:rPr>
+          <w:rFonts w:ascii="Times New Roman" w:hAnsi="Times New Roman" w:cs="Times New Roman"/>
+        </w:rPr>
+        <w:t>Obligate aerobes: cannot survive without O2</w:t>
+      </w:r>
+    </w:p>
+    <w:p>
+      <w:pPr>
+        <w:pStyle w:val="ListParagraph"/>
+        <w:numPr>
+          <w:ilvl w:val="1"/>
+          <w:numId w:val="2"/>
+        </w:numPr>
+        <w:rPr>
+          <w:rFonts w:ascii="Times New Roman" w:hAnsi="Times New Roman" w:cs="Times New Roman"/>
+        </w:rPr>
+      </w:pPr>
+      <w:r>
+        <w:rPr>
+          <w:rFonts w:ascii="Times New Roman" w:hAnsi="Times New Roman" w:cs="Times New Roman"/>
+        </w:rPr>
+        <w:t>Facultative anaerobes: can swap back and forth to metabolic pathways that use or don’t use O2</w:t>
+      </w:r>
     </w:p>
     <w:p>
       <w:pPr>
@@ -1911,6 +2759,84 @@
           <w:rFonts w:ascii="Times New Roman" w:hAnsi="Times New Roman" w:cs="Times New Roman"/>
         </w:rPr>
       </w:pPr>
+      <w:r>
+        <w:rPr>
+          <w:rFonts w:ascii="Times New Roman" w:hAnsi="Times New Roman" w:cs="Times New Roman"/>
+        </w:rPr>
+        <w:t>Autotrophic: make own food, some with photosynthesis, some with chemosythesis (with H2, S, or NH4)</w:t>
+      </w:r>
+    </w:p>
+    <w:p>
+      <w:pPr>
+        <w:pStyle w:val="ListParagraph"/>
+        <w:numPr>
+          <w:ilvl w:val="1"/>
+          <w:numId w:val="2"/>
+        </w:numPr>
+        <w:rPr>
+          <w:rFonts w:ascii="Times New Roman" w:hAnsi="Times New Roman" w:cs="Times New Roman"/>
+        </w:rPr>
+      </w:pPr>
+      <w:r>
+        <w:rPr>
+          <w:rFonts w:ascii="Times New Roman" w:hAnsi="Times New Roman" w:cs="Times New Roman"/>
+        </w:rPr>
+        <w:t>Heterotrophic: most bacteria and archaea, must obtain energy from other organisms. Typically secrete enzymes that break down food and then absorb the digested material</w:t>
+      </w:r>
+    </w:p>
+    <w:p>
+      <w:pPr>
+        <w:pStyle w:val="ListParagraph"/>
+        <w:numPr>
+          <w:ilvl w:val="2"/>
+          <w:numId w:val="2"/>
+        </w:numPr>
+        <w:rPr>
+          <w:rFonts w:ascii="Times New Roman" w:hAnsi="Times New Roman" w:cs="Times New Roman"/>
+        </w:rPr>
+      </w:pPr>
+      <w:r>
+        <w:rPr>
+          <w:rFonts w:ascii="Times New Roman" w:hAnsi="Times New Roman" w:cs="Times New Roman"/>
+        </w:rPr>
+        <w:t>Saprotrophic: decomposers</w:t>
+      </w:r>
+    </w:p>
+    <w:p>
+      <w:pPr>
+        <w:pStyle w:val="ListParagraph"/>
+        <w:numPr>
+          <w:ilvl w:val="2"/>
+          <w:numId w:val="2"/>
+        </w:numPr>
+        <w:rPr>
+          <w:rFonts w:ascii="Times New Roman" w:hAnsi="Times New Roman" w:cs="Times New Roman"/>
+        </w:rPr>
+      </w:pPr>
+      <w:r>
+        <w:rPr>
+          <w:rFonts w:ascii="Times New Roman" w:hAnsi="Times New Roman" w:cs="Times New Roman"/>
+        </w:rPr>
+        <w:t>Parasites: live in or on host</w:t>
+      </w:r>
+    </w:p>
+    <w:p>
+      <w:pPr>
+        <w:pStyle w:val="ListParagraph"/>
+        <w:numPr>
+          <w:ilvl w:val="2"/>
+          <w:numId w:val="2"/>
+        </w:numPr>
+        <w:rPr>
+          <w:rFonts w:ascii="Times New Roman" w:hAnsi="Times New Roman" w:cs="Times New Roman"/>
+        </w:rPr>
+      </w:pPr>
+      <w:r>
+        <w:rPr>
+          <w:rFonts w:ascii="Times New Roman" w:hAnsi="Times New Roman" w:cs="Times New Roman"/>
+        </w:rPr>
+        <w:t>Mutualistic: symbiotic</w:t>
+      </w:r>
     </w:p>
     <w:p>
       <w:pPr>
@@ -1941,6 +2867,66 @@
           <w:rFonts w:ascii="Times New Roman" w:hAnsi="Times New Roman" w:cs="Times New Roman"/>
         </w:rPr>
       </w:pPr>
+      <w:r>
+        <w:rPr>
+          <w:rFonts w:ascii="Times New Roman" w:hAnsi="Times New Roman" w:cs="Times New Roman"/>
+        </w:rPr>
+        <w:t>Coccus (round)</w:t>
+      </w:r>
+    </w:p>
+    <w:p>
+      <w:pPr>
+        <w:pStyle w:val="ListParagraph"/>
+        <w:numPr>
+          <w:ilvl w:val="1"/>
+          <w:numId w:val="2"/>
+        </w:numPr>
+        <w:rPr>
+          <w:rFonts w:ascii="Times New Roman" w:hAnsi="Times New Roman" w:cs="Times New Roman"/>
+        </w:rPr>
+      </w:pPr>
+      <w:r>
+        <w:rPr>
+          <w:rFonts w:ascii="Times New Roman" w:hAnsi="Times New Roman" w:cs="Times New Roman"/>
+        </w:rPr>
+        <w:t>Bacillus (rod)</w:t>
+      </w:r>
+    </w:p>
+    <w:p>
+      <w:pPr>
+        <w:pStyle w:val="ListParagraph"/>
+        <w:numPr>
+          <w:ilvl w:val="1"/>
+          <w:numId w:val="2"/>
+        </w:numPr>
+        <w:rPr>
+          <w:rFonts w:ascii="Times New Roman" w:hAnsi="Times New Roman" w:cs="Times New Roman"/>
+        </w:rPr>
+      </w:pPr>
+      <w:r>
+        <w:rPr>
+          <w:rFonts w:ascii="Times New Roman" w:hAnsi="Times New Roman" w:cs="Times New Roman"/>
+        </w:rPr>
+        <w:t>Spirella (spiral/helical)</w:t>
+      </w:r>
+    </w:p>
+    <w:p>
+      <w:pPr>
+        <w:pStyle w:val="ListParagraph"/>
+        <w:numPr>
+          <w:ilvl w:val="1"/>
+          <w:numId w:val="2"/>
+        </w:numPr>
+        <w:rPr>
+          <w:rFonts w:ascii="Times New Roman" w:hAnsi="Times New Roman" w:cs="Times New Roman"/>
+        </w:rPr>
+      </w:pPr>
+      <w:r>
+        <w:rPr>
+          <w:rFonts w:ascii="Times New Roman" w:hAnsi="Times New Roman" w:cs="Times New Roman"/>
+        </w:rPr>
+        <w:t>Shape affects how they gain energy, how they attach to their surroundings, and how they move</w:t>
+      </w:r>
     </w:p>
     <w:p>
       <w:pPr>
@@ -1971,6 +2957,90 @@
           <w:rFonts w:ascii="Times New Roman" w:hAnsi="Times New Roman" w:cs="Times New Roman"/>
         </w:rPr>
       </w:pPr>
+      <w:r>
+        <w:rPr>
+          <w:rFonts w:ascii="Times New Roman" w:hAnsi="Times New Roman" w:cs="Times New Roman"/>
+        </w:rPr>
+        <w:t>Made up of peptidoglycan (sugar/protein polymer)</w:t>
+      </w:r>
+    </w:p>
+    <w:p>
+      <w:pPr>
+        <w:pStyle w:val="ListParagraph"/>
+        <w:numPr>
+          <w:ilvl w:val="1"/>
+          <w:numId w:val="2"/>
+        </w:numPr>
+        <w:rPr>
+          <w:rFonts w:ascii="Times New Roman" w:hAnsi="Times New Roman" w:cs="Times New Roman"/>
+        </w:rPr>
+      </w:pPr>
+      <w:r>
+        <w:rPr>
+          <w:noProof/>
+        </w:rPr>
+        <w:drawing>
+          <wp:anchor distT="0" distB="0" distL="114300" distR="114300" simplePos="0" relativeHeight="251658240" behindDoc="0" locked="0" layoutInCell="1" allowOverlap="1" wp14:anchorId="564A3F58" wp14:editId="72C617ED">
+            <wp:simplePos x="0" y="0"/>
+            <wp:positionH relativeFrom="margin">
+              <wp:align>center</wp:align>
+            </wp:positionH>
+            <wp:positionV relativeFrom="paragraph">
+              <wp:posOffset>353060</wp:posOffset>
+            </wp:positionV>
+            <wp:extent cx="4171950" cy="1510030"/>
+            <wp:effectExtent l="0" t="0" r="0" b="0"/>
+            <wp:wrapTopAndBottom/>
+            <wp:docPr id="778252424" name="Picture 1" descr="A diagram of a cell membrane&#10;&#10;Description automatically generated"/>
+            <wp:cNvGraphicFramePr>
+              <a:graphicFrameLocks xmlns:a="http://schemas.openxmlformats.org/drawingml/2006/main" noChangeAspect="1"/>
+            </wp:cNvGraphicFramePr>
+            <a:graphic xmlns:a="http://schemas.openxmlformats.org/drawingml/2006/main">
+              <a:graphicData uri="http://schemas.openxmlformats.org/drawingml/2006/picture">
+                <pic:pic xmlns:pic="http://schemas.openxmlformats.org/drawingml/2006/picture">
+                  <pic:nvPicPr>
+                    <pic:cNvPr id="778252424" name="Picture 1" descr="A diagram of a cell membrane&#10;&#10;Description automatically generated"/>
+                    <pic:cNvPicPr/>
+                  </pic:nvPicPr>
+                  <pic:blipFill>
+                    <a:blip r:embed="rId5" cstate="print">
+                      <a:extLst>
+                        <a:ext uri="{28A0092B-C50C-407E-A947-70E740481C1C}">
+                          <a14:useLocalDpi xmlns:a14="http://schemas.microsoft.com/office/drawing/2010/main" val="0"/>
+                        </a:ext>
+                      </a:extLst>
+                    </a:blip>
+                    <a:stretch>
+                      <a:fillRect/>
+                    </a:stretch>
+                  </pic:blipFill>
+                  <pic:spPr>
+                    <a:xfrm>
+                      <a:off x="0" y="0"/>
+                      <a:ext cx="4171950" cy="1510030"/>
+                    </a:xfrm>
+                    <a:prstGeom prst="rect">
+                      <a:avLst/>
+                    </a:prstGeom>
+                  </pic:spPr>
+                </pic:pic>
+              </a:graphicData>
+            </a:graphic>
+            <wp14:sizeRelH relativeFrom="margin">
+              <wp14:pctWidth>0</wp14:pctWidth>
+            </wp14:sizeRelH>
+            <wp14:sizeRelV relativeFrom="margin">
+              <wp14:pctHeight>0</wp14:pctHeight>
+            </wp14:sizeRelV>
+          </wp:anchor>
+        </w:drawing>
+      </w:r>
+      <w:r>
+        <w:rPr>
+          <w:rFonts w:ascii="Times New Roman" w:hAnsi="Times New Roman" w:cs="Times New Roman"/>
+        </w:rPr>
+        <w:t>Gram negative cells have an additional membrane on either side of the peptidoglycan</w:t>
+      </w:r>
     </w:p>
     <w:p>
       <w:pPr>
@@ -1987,6 +3057,7 @@
         <w:rPr>
           <w:rFonts w:ascii="Times New Roman" w:hAnsi="Times New Roman" w:cs="Times New Roman"/>
         </w:rPr>
+        <w:lastRenderedPageBreak/>
         <w:t>How do bacteria move around vs. stay in one place?</w:t>
       </w:r>
     </w:p>
@@ -2001,6 +3072,66 @@
           <w:rFonts w:ascii="Times New Roman" w:hAnsi="Times New Roman" w:cs="Times New Roman"/>
         </w:rPr>
       </w:pPr>
+      <w:r>
+        <w:rPr>
+          <w:rFonts w:ascii="Times New Roman" w:hAnsi="Times New Roman" w:cs="Times New Roman"/>
+        </w:rPr>
+        <w:t>Flagella: whip-like rotor</w:t>
+      </w:r>
+    </w:p>
+    <w:p>
+      <w:pPr>
+        <w:pStyle w:val="ListParagraph"/>
+        <w:numPr>
+          <w:ilvl w:val="1"/>
+          <w:numId w:val="2"/>
+        </w:numPr>
+        <w:rPr>
+          <w:rFonts w:ascii="Times New Roman" w:hAnsi="Times New Roman" w:cs="Times New Roman"/>
+        </w:rPr>
+      </w:pPr>
+      <w:r>
+        <w:rPr>
+          <w:rFonts w:ascii="Times New Roman" w:hAnsi="Times New Roman" w:cs="Times New Roman"/>
+        </w:rPr>
+        <w:t>Helical bacteria can move via a corkscrew motion</w:t>
+      </w:r>
+    </w:p>
+    <w:p>
+      <w:pPr>
+        <w:pStyle w:val="ListParagraph"/>
+        <w:numPr>
+          <w:ilvl w:val="1"/>
+          <w:numId w:val="2"/>
+        </w:numPr>
+        <w:rPr>
+          <w:rFonts w:ascii="Times New Roman" w:hAnsi="Times New Roman" w:cs="Times New Roman"/>
+        </w:rPr>
+      </w:pPr>
+      <w:r>
+        <w:rPr>
+          <w:rFonts w:ascii="Times New Roman" w:hAnsi="Times New Roman" w:cs="Times New Roman"/>
+        </w:rPr>
+        <w:t>Other can glide or roll, or move up/down by adjusting gas levels (buoyancy)</w:t>
+      </w:r>
+    </w:p>
+    <w:p>
+      <w:pPr>
+        <w:pStyle w:val="ListParagraph"/>
+        <w:numPr>
+          <w:ilvl w:val="1"/>
+          <w:numId w:val="2"/>
+        </w:numPr>
+        <w:rPr>
+          <w:rFonts w:ascii="Times New Roman" w:hAnsi="Times New Roman" w:cs="Times New Roman"/>
+        </w:rPr>
+      </w:pPr>
+      <w:r>
+        <w:rPr>
+          <w:rFonts w:ascii="Times New Roman" w:hAnsi="Times New Roman" w:cs="Times New Roman"/>
+        </w:rPr>
+        <w:t>Attach via fimbriae (hair-like structures) or secreting sticky capsules</w:t>
+      </w:r>
     </w:p>
     <w:p>
       <w:pPr>
@@ -2031,6 +3162,12 @@
           <w:rFonts w:ascii="Times New Roman" w:hAnsi="Times New Roman" w:cs="Times New Roman"/>
         </w:rPr>
       </w:pPr>
+      <w:r>
+        <w:rPr>
+          <w:rFonts w:ascii="Times New Roman" w:hAnsi="Times New Roman" w:cs="Times New Roman"/>
+        </w:rPr>
+        <w:t>Binary fission: duplicated DNA, then splits in half</w:t>
+      </w:r>
     </w:p>
     <w:p>
       <w:pPr>
@@ -2061,6 +3198,30 @@
           <w:rFonts w:ascii="Times New Roman" w:hAnsi="Times New Roman" w:cs="Times New Roman"/>
         </w:rPr>
       </w:pPr>
+      <w:r>
+        <w:rPr>
+          <w:rFonts w:ascii="Times New Roman" w:hAnsi="Times New Roman" w:cs="Times New Roman"/>
+        </w:rPr>
+        <w:t>Gene exchange via a pilus from one cell to another</w:t>
+      </w:r>
+    </w:p>
+    <w:p>
+      <w:pPr>
+        <w:pStyle w:val="ListParagraph"/>
+        <w:numPr>
+          <w:ilvl w:val="1"/>
+          <w:numId w:val="2"/>
+        </w:numPr>
+        <w:rPr>
+          <w:rFonts w:ascii="Times New Roman" w:hAnsi="Times New Roman" w:cs="Times New Roman"/>
+        </w:rPr>
+      </w:pPr>
+      <w:r>
+        <w:rPr>
+          <w:rFonts w:ascii="Times New Roman" w:hAnsi="Times New Roman" w:cs="Times New Roman"/>
+        </w:rPr>
+        <w:t>Exchange is one way, and only a few genes</w:t>
+      </w:r>
     </w:p>
     <w:p>
       <w:pPr>
@@ -2091,6 +3252,48 @@
           <w:rFonts w:ascii="Times New Roman" w:hAnsi="Times New Roman" w:cs="Times New Roman"/>
         </w:rPr>
       </w:pPr>
+      <w:r>
+        <w:rPr>
+          <w:rFonts w:ascii="Times New Roman" w:hAnsi="Times New Roman" w:cs="Times New Roman"/>
+        </w:rPr>
+        <w:t>Tough cell wall and are resistant to heat, freezing, pressure, desiccation</w:t>
+      </w:r>
+    </w:p>
+    <w:p>
+      <w:pPr>
+        <w:pStyle w:val="ListParagraph"/>
+        <w:numPr>
+          <w:ilvl w:val="1"/>
+          <w:numId w:val="2"/>
+        </w:numPr>
+        <w:rPr>
+          <w:rFonts w:ascii="Times New Roman" w:hAnsi="Times New Roman" w:cs="Times New Roman"/>
+        </w:rPr>
+      </w:pPr>
+      <w:r>
+        <w:rPr>
+          <w:rFonts w:ascii="Times New Roman" w:hAnsi="Times New Roman" w:cs="Times New Roman"/>
+        </w:rPr>
+        <w:t>Formed when conditions are bad</w:t>
+      </w:r>
+    </w:p>
+    <w:p>
+      <w:pPr>
+        <w:pStyle w:val="ListParagraph"/>
+        <w:numPr>
+          <w:ilvl w:val="1"/>
+          <w:numId w:val="2"/>
+        </w:numPr>
+        <w:rPr>
+          <w:rFonts w:ascii="Times New Roman" w:hAnsi="Times New Roman" w:cs="Times New Roman"/>
+        </w:rPr>
+      </w:pPr>
+      <w:r>
+        <w:rPr>
+          <w:rFonts w:ascii="Times New Roman" w:hAnsi="Times New Roman" w:cs="Times New Roman"/>
+        </w:rPr>
+        <w:t>Can remain inert for millions of years</w:t>
+      </w:r>
     </w:p>
     <w:p>
       <w:pPr>
@@ -2121,6 +3324,12 @@
           <w:rFonts w:ascii="Times New Roman" w:hAnsi="Times New Roman" w:cs="Times New Roman"/>
         </w:rPr>
       </w:pPr>
+      <w:r>
+        <w:rPr>
+          <w:rFonts w:ascii="Times New Roman" w:hAnsi="Times New Roman" w:cs="Times New Roman"/>
+        </w:rPr>
+        <w:t>Dense groups of bacteria/archaea that form on solid surfaces</w:t>
+      </w:r>
     </w:p>
     <w:p>
       <w:pPr>
@@ -2151,6 +3360,30 @@
           <w:rFonts w:ascii="Times New Roman" w:hAnsi="Times New Roman" w:cs="Times New Roman"/>
         </w:rPr>
       </w:pPr>
+      <w:r>
+        <w:rPr>
+          <w:rFonts w:ascii="Times New Roman" w:hAnsi="Times New Roman" w:cs="Times New Roman"/>
+        </w:rPr>
+        <w:t>Archaea lack peptidoglycan in cell walls (have other lipids in their membranes)</w:t>
+      </w:r>
+    </w:p>
+    <w:p>
+      <w:pPr>
+        <w:pStyle w:val="ListParagraph"/>
+        <w:numPr>
+          <w:ilvl w:val="1"/>
+          <w:numId w:val="2"/>
+        </w:numPr>
+        <w:rPr>
+          <w:rFonts w:ascii="Times New Roman" w:hAnsi="Times New Roman" w:cs="Times New Roman"/>
+        </w:rPr>
+      </w:pPr>
+      <w:r>
+        <w:rPr>
+          <w:rFonts w:ascii="Times New Roman" w:hAnsi="Times New Roman" w:cs="Times New Roman"/>
+        </w:rPr>
+        <w:t>Many are extremophiles</w:t>
+      </w:r>
     </w:p>
     <w:p>
       <w:pPr>
@@ -2181,6 +3414,120 @@
           <w:rFonts w:ascii="Times New Roman" w:hAnsi="Times New Roman" w:cs="Times New Roman"/>
         </w:rPr>
       </w:pPr>
+      <w:r>
+        <w:rPr>
+          <w:rFonts w:ascii="Times New Roman" w:hAnsi="Times New Roman" w:cs="Times New Roman"/>
+        </w:rPr>
+        <w:t>Can live in extreme environments</w:t>
+      </w:r>
+    </w:p>
+    <w:p>
+      <w:pPr>
+        <w:pStyle w:val="ListParagraph"/>
+        <w:numPr>
+          <w:ilvl w:val="1"/>
+          <w:numId w:val="2"/>
+        </w:numPr>
+        <w:rPr>
+          <w:rFonts w:ascii="Times New Roman" w:hAnsi="Times New Roman" w:cs="Times New Roman"/>
+        </w:rPr>
+      </w:pPr>
+      <w:r>
+        <w:rPr>
+          <w:rFonts w:ascii="Times New Roman" w:hAnsi="Times New Roman" w:cs="Times New Roman"/>
+        </w:rPr>
+        <w:t>Archaea have the most</w:t>
+      </w:r>
+    </w:p>
+    <w:p>
+      <w:pPr>
+        <w:pStyle w:val="ListParagraph"/>
+        <w:numPr>
+          <w:ilvl w:val="1"/>
+          <w:numId w:val="2"/>
+        </w:numPr>
+        <w:rPr>
+          <w:rFonts w:ascii="Times New Roman" w:hAnsi="Times New Roman" w:cs="Times New Roman"/>
+        </w:rPr>
+      </w:pPr>
+      <w:r>
+        <w:rPr>
+          <w:rFonts w:ascii="Times New Roman" w:hAnsi="Times New Roman" w:cs="Times New Roman"/>
+        </w:rPr>
+        <w:t>Halophiles: salt lovers, live in salty, alkaline environments (pH up to 11.5). Many have like absorbing molecules called bacteriorhodopsin which makes them essentially photosynthetic</w:t>
+      </w:r>
+    </w:p>
+    <w:p>
+      <w:pPr>
+        <w:pStyle w:val="ListParagraph"/>
+        <w:numPr>
+          <w:ilvl w:val="1"/>
+          <w:numId w:val="2"/>
+        </w:numPr>
+        <w:rPr>
+          <w:rFonts w:ascii="Times New Roman" w:hAnsi="Times New Roman" w:cs="Times New Roman"/>
+        </w:rPr>
+      </w:pPr>
+      <w:r>
+        <w:rPr>
+          <w:rFonts w:ascii="Times New Roman" w:hAnsi="Times New Roman" w:cs="Times New Roman"/>
+        </w:rPr>
+        <w:t>Thermophilic: loves heat</w:t>
+      </w:r>
+    </w:p>
+    <w:p>
+      <w:pPr>
+        <w:pStyle w:val="ListParagraph"/>
+        <w:numPr>
+          <w:ilvl w:val="1"/>
+          <w:numId w:val="2"/>
+        </w:numPr>
+        <w:rPr>
+          <w:rFonts w:ascii="Times New Roman" w:hAnsi="Times New Roman" w:cs="Times New Roman"/>
+        </w:rPr>
+      </w:pPr>
+      <w:r>
+        <w:rPr>
+          <w:rFonts w:ascii="Times New Roman" w:hAnsi="Times New Roman" w:cs="Times New Roman"/>
+        </w:rPr>
+        <w:t>Acidophilic: loves acidic environments</w:t>
+      </w:r>
+    </w:p>
+    <w:p>
+      <w:pPr>
+        <w:pStyle w:val="ListParagraph"/>
+        <w:numPr>
+          <w:ilvl w:val="1"/>
+          <w:numId w:val="2"/>
+        </w:numPr>
+        <w:rPr>
+          <w:rFonts w:ascii="Times New Roman" w:hAnsi="Times New Roman" w:cs="Times New Roman"/>
+        </w:rPr>
+      </w:pPr>
+      <w:r>
+        <w:rPr>
+          <w:rFonts w:ascii="Times New Roman" w:hAnsi="Times New Roman" w:cs="Times New Roman"/>
+        </w:rPr>
+        <w:t>Methanogens: produce methane as a metabolic by-product</w:t>
+      </w:r>
+    </w:p>
+    <w:p>
+      <w:pPr>
+        <w:pStyle w:val="ListParagraph"/>
+        <w:numPr>
+          <w:ilvl w:val="1"/>
+          <w:numId w:val="2"/>
+        </w:numPr>
+        <w:rPr>
+          <w:rFonts w:ascii="Times New Roman" w:hAnsi="Times New Roman" w:cs="Times New Roman"/>
+        </w:rPr>
+      </w:pPr>
+      <w:r>
+        <w:rPr>
+          <w:rFonts w:ascii="Times New Roman" w:hAnsi="Times New Roman" w:cs="Times New Roman"/>
+        </w:rPr>
+        <w:t>Chemosynthetic: metabolize H2 and CO2 into CH4</w:t>
+      </w:r>
     </w:p>
     <w:p>
       <w:pPr>
@@ -2211,6 +3558,12 @@
           <w:rFonts w:ascii="Times New Roman" w:hAnsi="Times New Roman" w:cs="Times New Roman"/>
         </w:rPr>
       </w:pPr>
+      <w:r>
+        <w:rPr>
+          <w:rFonts w:ascii="Times New Roman" w:hAnsi="Times New Roman" w:cs="Times New Roman"/>
+        </w:rPr>
+        <w:t>Vast majority are neutral or beneficial</w:t>
+      </w:r>
     </w:p>
     <w:p>
       <w:pPr>
@@ -2241,6 +3594,12 @@
           <w:rFonts w:ascii="Times New Roman" w:hAnsi="Times New Roman" w:cs="Times New Roman"/>
         </w:rPr>
       </w:pPr>
+      <w:r>
+        <w:rPr>
+          <w:rFonts w:ascii="Times New Roman" w:hAnsi="Times New Roman" w:cs="Times New Roman"/>
+        </w:rPr>
+        <w:t>Changed composition of atmosphere by generating O2</w:t>
+      </w:r>
     </w:p>
     <w:p>
       <w:pPr>
@@ -2271,6 +3630,66 @@
           <w:rFonts w:ascii="Times New Roman" w:hAnsi="Times New Roman" w:cs="Times New Roman"/>
         </w:rPr>
       </w:pPr>
+      <w:r>
+        <w:rPr>
+          <w:rFonts w:ascii="Times New Roman" w:hAnsi="Times New Roman" w:cs="Times New Roman"/>
+        </w:rPr>
+        <w:t>Photosynthesis</w:t>
+      </w:r>
+    </w:p>
+    <w:p>
+      <w:pPr>
+        <w:pStyle w:val="ListParagraph"/>
+        <w:numPr>
+          <w:ilvl w:val="1"/>
+          <w:numId w:val="2"/>
+        </w:numPr>
+        <w:rPr>
+          <w:rFonts w:ascii="Times New Roman" w:hAnsi="Times New Roman" w:cs="Times New Roman"/>
+        </w:rPr>
+      </w:pPr>
+      <w:r>
+        <w:rPr>
+          <w:rFonts w:ascii="Times New Roman" w:hAnsi="Times New Roman" w:cs="Times New Roman"/>
+        </w:rPr>
+        <w:t>Decomposers</w:t>
+      </w:r>
+    </w:p>
+    <w:p>
+      <w:pPr>
+        <w:pStyle w:val="ListParagraph"/>
+        <w:numPr>
+          <w:ilvl w:val="1"/>
+          <w:numId w:val="2"/>
+        </w:numPr>
+        <w:rPr>
+          <w:rFonts w:ascii="Times New Roman" w:hAnsi="Times New Roman" w:cs="Times New Roman"/>
+        </w:rPr>
+      </w:pPr>
+      <w:r>
+        <w:rPr>
+          <w:rFonts w:ascii="Times New Roman" w:hAnsi="Times New Roman" w:cs="Times New Roman"/>
+        </w:rPr>
+        <w:t>Break down pollutants (bio-remediation)</w:t>
+      </w:r>
+    </w:p>
+    <w:p>
+      <w:pPr>
+        <w:pStyle w:val="ListParagraph"/>
+        <w:numPr>
+          <w:ilvl w:val="1"/>
+          <w:numId w:val="2"/>
+        </w:numPr>
+        <w:rPr>
+          <w:rFonts w:ascii="Times New Roman" w:hAnsi="Times New Roman" w:cs="Times New Roman"/>
+        </w:rPr>
+      </w:pPr>
+      <w:r>
+        <w:rPr>
+          <w:rFonts w:ascii="Times New Roman" w:hAnsi="Times New Roman" w:cs="Times New Roman"/>
+        </w:rPr>
+        <w:t>Nitrogen fixation</w:t>
+      </w:r>
     </w:p>
     <w:p>
       <w:pPr>
@@ -2287,20 +3706,44 @@
         <w:rPr>
           <w:rFonts w:ascii="Times New Roman" w:hAnsi="Times New Roman" w:cs="Times New Roman"/>
         </w:rPr>
-        <w:t>What is nitrogen fixation and why is it so important? What role to prokaryotes play?</w:t>
-      </w:r>
-    </w:p>
-    <w:p>
-      <w:pPr>
-        <w:pStyle w:val="ListParagraph"/>
-        <w:numPr>
-          <w:ilvl w:val="1"/>
-          <w:numId w:val="2"/>
-        </w:numPr>
-        <w:rPr>
-          <w:rFonts w:ascii="Times New Roman" w:hAnsi="Times New Roman" w:cs="Times New Roman"/>
-        </w:rPr>
-      </w:pPr>
+        <w:t xml:space="preserve">What is nitrogen fixation and why is it so important? What role </w:t>
+      </w:r>
+      <w:r>
+        <w:rPr>
+          <w:rFonts w:ascii="Times New Roman" w:hAnsi="Times New Roman" w:cs="Times New Roman"/>
+        </w:rPr>
+        <w:t>d</w:t>
+      </w:r>
+      <w:r>
+        <w:rPr>
+          <w:rFonts w:ascii="Times New Roman" w:hAnsi="Times New Roman" w:cs="Times New Roman"/>
+        </w:rPr>
+        <w:t>o prokaryotes play?</w:t>
+      </w:r>
+    </w:p>
+    <w:p>
+      <w:pPr>
+        <w:pStyle w:val="ListParagraph"/>
+        <w:numPr>
+          <w:ilvl w:val="1"/>
+          <w:numId w:val="2"/>
+        </w:numPr>
+        <w:rPr>
+          <w:rFonts w:ascii="Times New Roman" w:hAnsi="Times New Roman" w:cs="Times New Roman"/>
+        </w:rPr>
+      </w:pPr>
+      <w:r>
+        <w:rPr>
+          <w:rFonts w:ascii="Times New Roman" w:hAnsi="Times New Roman" w:cs="Times New Roman"/>
+        </w:rPr>
+        <w:t>Converts atmospheric N2 into a form that plants can use</w:t>
+      </w:r>
+      <w:r>
+        <w:rPr>
+          <w:rFonts w:ascii="Times New Roman" w:hAnsi="Times New Roman" w:cs="Times New Roman"/>
+        </w:rPr>
+        <w:t xml:space="preserve"> (N2-NH4-&gt;NO2-&gt;NO3)</w:t>
+      </w:r>
     </w:p>
     <w:p>
       <w:pPr>
@@ -2331,6 +3774,67 @@
           <w:rFonts w:ascii="Times New Roman" w:hAnsi="Times New Roman" w:cs="Times New Roman"/>
         </w:rPr>
       </w:pPr>
+      <w:r>
+        <w:rPr>
+          <w:rFonts w:ascii="Times New Roman" w:hAnsi="Times New Roman" w:cs="Times New Roman"/>
+        </w:rPr>
+        <w:t>Symbiosis: long-term close interaction between two organisms</w:t>
+      </w:r>
+    </w:p>
+    <w:p>
+      <w:pPr>
+        <w:pStyle w:val="ListParagraph"/>
+        <w:numPr>
+          <w:ilvl w:val="1"/>
+          <w:numId w:val="2"/>
+        </w:numPr>
+        <w:rPr>
+          <w:rFonts w:ascii="Times New Roman" w:hAnsi="Times New Roman" w:cs="Times New Roman"/>
+        </w:rPr>
+      </w:pPr>
+      <w:r>
+        <w:rPr>
+          <w:rFonts w:ascii="Times New Roman" w:hAnsi="Times New Roman" w:cs="Times New Roman"/>
+        </w:rPr>
+        <w:lastRenderedPageBreak/>
+        <w:t>Mutualism: beneficial to both</w:t>
+      </w:r>
+    </w:p>
+    <w:p>
+      <w:pPr>
+        <w:pStyle w:val="ListParagraph"/>
+        <w:numPr>
+          <w:ilvl w:val="1"/>
+          <w:numId w:val="2"/>
+        </w:numPr>
+        <w:rPr>
+          <w:rFonts w:ascii="Times New Roman" w:hAnsi="Times New Roman" w:cs="Times New Roman"/>
+        </w:rPr>
+      </w:pPr>
+      <w:r>
+        <w:rPr>
+          <w:rFonts w:ascii="Times New Roman" w:hAnsi="Times New Roman" w:cs="Times New Roman"/>
+        </w:rPr>
+        <w:t>Commensal: neutral</w:t>
+      </w:r>
+    </w:p>
+    <w:p>
+      <w:pPr>
+        <w:pStyle w:val="ListParagraph"/>
+        <w:numPr>
+          <w:ilvl w:val="1"/>
+          <w:numId w:val="2"/>
+        </w:numPr>
+        <w:rPr>
+          <w:rFonts w:ascii="Times New Roman" w:hAnsi="Times New Roman" w:cs="Times New Roman"/>
+        </w:rPr>
+      </w:pPr>
+      <w:r>
+        <w:rPr>
+          <w:rFonts w:ascii="Times New Roman" w:hAnsi="Times New Roman" w:cs="Times New Roman"/>
+        </w:rPr>
+        <w:t>Parasitic: one benefits, the other doesn’t</w:t>
+      </w:r>
     </w:p>
     <w:p>
       <w:pPr>
@@ -2369,21 +3873,861 @@
         <w:rPr>
           <w:rFonts w:ascii="Times New Roman" w:hAnsi="Times New Roman" w:cs="Times New Roman"/>
         </w:rPr>
+        <w:t>Review from Exam 1: What are eukaryotes? What features do they all share that distinguish them from prokaryotes?</w:t>
+      </w:r>
+    </w:p>
+    <w:p>
+      <w:pPr>
+        <w:pStyle w:val="ListParagraph"/>
+        <w:numPr>
+          <w:ilvl w:val="1"/>
+          <w:numId w:val="2"/>
+        </w:numPr>
+        <w:rPr>
+          <w:rFonts w:ascii="Times New Roman" w:hAnsi="Times New Roman" w:cs="Times New Roman"/>
+        </w:rPr>
+      </w:pPr>
+    </w:p>
+    <w:p>
+      <w:pPr>
+        <w:pStyle w:val="ListParagraph"/>
+        <w:numPr>
+          <w:ilvl w:val="0"/>
+          <w:numId w:val="2"/>
+        </w:numPr>
+        <w:rPr>
+          <w:rFonts w:ascii="Times New Roman" w:hAnsi="Times New Roman" w:cs="Times New Roman"/>
+        </w:rPr>
+      </w:pPr>
+      <w:r>
+        <w:rPr>
+          <w:rFonts w:ascii="Times New Roman" w:hAnsi="Times New Roman" w:cs="Times New Roman"/>
+        </w:rPr>
+        <w:t>What is endosymbiont theory? What does it suggest about how eukaryotes evolved? Which organelles are involved? What is the evidence that supports this theory?</w:t>
+      </w:r>
+    </w:p>
+    <w:p>
+      <w:pPr>
+        <w:pStyle w:val="ListParagraph"/>
+        <w:numPr>
+          <w:ilvl w:val="1"/>
+          <w:numId w:val="2"/>
+        </w:numPr>
+        <w:rPr>
+          <w:rFonts w:ascii="Times New Roman" w:hAnsi="Times New Roman" w:cs="Times New Roman"/>
+        </w:rPr>
+      </w:pPr>
+      <w:r>
+        <w:rPr>
+          <w:rFonts w:ascii="Times New Roman" w:hAnsi="Times New Roman" w:cs="Times New Roman"/>
+        </w:rPr>
+        <w:t>One prokaryote ate another and formed a symbiotic relationship</w:t>
+      </w:r>
+    </w:p>
+    <w:p>
+      <w:pPr>
+        <w:pStyle w:val="ListParagraph"/>
+        <w:numPr>
+          <w:ilvl w:val="1"/>
+          <w:numId w:val="2"/>
+        </w:numPr>
+        <w:rPr>
+          <w:rFonts w:ascii="Times New Roman" w:hAnsi="Times New Roman" w:cs="Times New Roman"/>
+        </w:rPr>
+      </w:pPr>
+      <w:r>
+        <w:rPr>
+          <w:rFonts w:ascii="Times New Roman" w:hAnsi="Times New Roman" w:cs="Times New Roman"/>
+        </w:rPr>
+        <w:t>Mitochondria, chloroplasts</w:t>
+      </w:r>
+    </w:p>
+    <w:p>
+      <w:pPr>
+        <w:pStyle w:val="ListParagraph"/>
+        <w:numPr>
+          <w:ilvl w:val="1"/>
+          <w:numId w:val="2"/>
+        </w:numPr>
+        <w:rPr>
+          <w:rFonts w:ascii="Times New Roman" w:hAnsi="Times New Roman" w:cs="Times New Roman"/>
+        </w:rPr>
+      </w:pPr>
+      <w:r>
+        <w:rPr>
+          <w:rFonts w:ascii="Times New Roman" w:hAnsi="Times New Roman" w:cs="Times New Roman"/>
+        </w:rPr>
+        <w:t>Mitochondria and chloroplasts are similar size to prokaryotes, divide in a similar way, have their own circular DNA, and the DNA is similar to prokaryotic DNA</w:t>
+      </w:r>
+    </w:p>
+    <w:p>
+      <w:pPr>
+        <w:pStyle w:val="ListParagraph"/>
+        <w:numPr>
+          <w:ilvl w:val="0"/>
+          <w:numId w:val="2"/>
+        </w:numPr>
+        <w:rPr>
+          <w:rFonts w:ascii="Times New Roman" w:hAnsi="Times New Roman" w:cs="Times New Roman"/>
+        </w:rPr>
+      </w:pPr>
+      <w:r>
+        <w:rPr>
+          <w:rFonts w:ascii="Times New Roman" w:hAnsi="Times New Roman" w:cs="Times New Roman"/>
+        </w:rPr>
+        <w:t>What are the four main groups/types of Eukaryotes? Which of these are clades (Module 10) and which is not?</w:t>
+      </w:r>
+    </w:p>
+    <w:p>
+      <w:pPr>
+        <w:pStyle w:val="ListParagraph"/>
+        <w:numPr>
+          <w:ilvl w:val="1"/>
+          <w:numId w:val="2"/>
+        </w:numPr>
+        <w:rPr>
+          <w:rFonts w:ascii="Times New Roman" w:hAnsi="Times New Roman" w:cs="Times New Roman"/>
+        </w:rPr>
+      </w:pPr>
+      <w:r>
+        <w:rPr>
+          <w:rFonts w:ascii="Times New Roman" w:hAnsi="Times New Roman" w:cs="Times New Roman"/>
+        </w:rPr>
+        <w:t>Protists</w:t>
+      </w:r>
+    </w:p>
+    <w:p>
+      <w:pPr>
+        <w:pStyle w:val="ListParagraph"/>
+        <w:numPr>
+          <w:ilvl w:val="1"/>
+          <w:numId w:val="2"/>
+        </w:numPr>
+        <w:rPr>
+          <w:rFonts w:ascii="Times New Roman" w:hAnsi="Times New Roman" w:cs="Times New Roman"/>
+        </w:rPr>
+      </w:pPr>
+      <w:r>
+        <w:rPr>
+          <w:rFonts w:ascii="Times New Roman" w:hAnsi="Times New Roman" w:cs="Times New Roman"/>
+        </w:rPr>
+        <w:t>Plants</w:t>
+      </w:r>
+    </w:p>
+    <w:p>
+      <w:pPr>
+        <w:pStyle w:val="ListParagraph"/>
+        <w:numPr>
+          <w:ilvl w:val="1"/>
+          <w:numId w:val="2"/>
+        </w:numPr>
+        <w:rPr>
+          <w:rFonts w:ascii="Times New Roman" w:hAnsi="Times New Roman" w:cs="Times New Roman"/>
+        </w:rPr>
+      </w:pPr>
+      <w:r>
+        <w:rPr>
+          <w:rFonts w:ascii="Times New Roman" w:hAnsi="Times New Roman" w:cs="Times New Roman"/>
+        </w:rPr>
+        <w:t>Animals</w:t>
+      </w:r>
+    </w:p>
+    <w:p>
+      <w:pPr>
+        <w:pStyle w:val="ListParagraph"/>
+        <w:numPr>
+          <w:ilvl w:val="1"/>
+          <w:numId w:val="2"/>
+        </w:numPr>
+        <w:rPr>
+          <w:rFonts w:ascii="Times New Roman" w:hAnsi="Times New Roman" w:cs="Times New Roman"/>
+        </w:rPr>
+      </w:pPr>
+      <w:r>
+        <w:rPr>
+          <w:rFonts w:ascii="Times New Roman" w:hAnsi="Times New Roman" w:cs="Times New Roman"/>
+        </w:rPr>
+        <w:t>Fungi</w:t>
+      </w:r>
+    </w:p>
+    <w:p>
+      <w:pPr>
+        <w:pStyle w:val="ListParagraph"/>
+        <w:numPr>
+          <w:ilvl w:val="0"/>
+          <w:numId w:val="2"/>
+        </w:numPr>
+        <w:rPr>
+          <w:rFonts w:ascii="Times New Roman" w:hAnsi="Times New Roman" w:cs="Times New Roman"/>
+        </w:rPr>
+      </w:pPr>
+      <w:r>
+        <w:rPr>
+          <w:rFonts w:ascii="Times New Roman" w:hAnsi="Times New Roman" w:cs="Times New Roman"/>
+        </w:rPr>
+        <w:t>What are protists?  How do they get their food? Where can we find them? Are they always unicellular? Give some examples.</w:t>
+      </w:r>
+    </w:p>
+    <w:p>
+      <w:pPr>
+        <w:pStyle w:val="ListParagraph"/>
+        <w:numPr>
+          <w:ilvl w:val="1"/>
+          <w:numId w:val="2"/>
+        </w:numPr>
+        <w:rPr>
+          <w:rFonts w:ascii="Times New Roman" w:hAnsi="Times New Roman" w:cs="Times New Roman"/>
+        </w:rPr>
+      </w:pPr>
+      <w:r>
+        <w:rPr>
+          <w:rFonts w:ascii="Times New Roman" w:hAnsi="Times New Roman" w:cs="Times New Roman"/>
+        </w:rPr>
+        <w:t>Ca</w:t>
+      </w:r>
+      <w:r>
+        <w:rPr>
+          <w:rFonts w:ascii="Times New Roman" w:hAnsi="Times New Roman" w:cs="Times New Roman"/>
+        </w:rPr>
+        <w:t>tch all group, some with animal like properties, some with plant-like properties, and some with fungi-like properties</w:t>
+      </w:r>
+    </w:p>
+    <w:p>
+      <w:pPr>
+        <w:pStyle w:val="ListParagraph"/>
+        <w:numPr>
+          <w:ilvl w:val="1"/>
+          <w:numId w:val="2"/>
+        </w:numPr>
+        <w:rPr>
+          <w:rFonts w:ascii="Times New Roman" w:hAnsi="Times New Roman" w:cs="Times New Roman"/>
+        </w:rPr>
+      </w:pPr>
+      <w:r>
+        <w:rPr>
+          <w:rFonts w:ascii="Times New Roman" w:hAnsi="Times New Roman" w:cs="Times New Roman"/>
+        </w:rPr>
+        <w:t>Can be uni or multicellular</w:t>
+      </w:r>
+    </w:p>
+    <w:p>
+      <w:pPr>
+        <w:pStyle w:val="ListParagraph"/>
+        <w:numPr>
+          <w:ilvl w:val="1"/>
+          <w:numId w:val="2"/>
+        </w:numPr>
+        <w:rPr>
+          <w:rFonts w:ascii="Times New Roman" w:hAnsi="Times New Roman" w:cs="Times New Roman"/>
+        </w:rPr>
+      </w:pPr>
+      <w:r>
+        <w:rPr>
+          <w:rFonts w:ascii="Times New Roman" w:hAnsi="Times New Roman" w:cs="Times New Roman"/>
+        </w:rPr>
+        <w:t>Found in diverse habitats, mostly water, soil and as parasites</w:t>
+      </w:r>
+    </w:p>
+    <w:p>
+      <w:pPr>
+        <w:pStyle w:val="ListParagraph"/>
+        <w:numPr>
+          <w:ilvl w:val="1"/>
+          <w:numId w:val="2"/>
+        </w:numPr>
+        <w:rPr>
+          <w:rFonts w:ascii="Times New Roman" w:hAnsi="Times New Roman" w:cs="Times New Roman"/>
+        </w:rPr>
+      </w:pPr>
+      <w:r>
+        <w:rPr>
+          <w:rFonts w:ascii="Times New Roman" w:hAnsi="Times New Roman" w:cs="Times New Roman"/>
+        </w:rPr>
+        <w:t>Kelps are the largest</w:t>
+      </w:r>
+    </w:p>
+    <w:p>
+      <w:pPr>
+        <w:pStyle w:val="ListParagraph"/>
+        <w:numPr>
+          <w:ilvl w:val="1"/>
+          <w:numId w:val="2"/>
+        </w:numPr>
+        <w:rPr>
+          <w:rFonts w:ascii="Times New Roman" w:hAnsi="Times New Roman" w:cs="Times New Roman"/>
+        </w:rPr>
+      </w:pPr>
+      <w:r>
+        <w:rPr>
+          <w:rFonts w:ascii="Times New Roman" w:hAnsi="Times New Roman" w:cs="Times New Roman"/>
+        </w:rPr>
+        <w:t>Diatoms form glass shells and are responsible for nearly half the photosynthesis in the oceans</w:t>
+      </w:r>
+    </w:p>
+    <w:p>
+      <w:pPr>
+        <w:pStyle w:val="ListParagraph"/>
+        <w:numPr>
+          <w:ilvl w:val="0"/>
+          <w:numId w:val="2"/>
+        </w:numPr>
+        <w:rPr>
+          <w:rFonts w:ascii="Times New Roman" w:hAnsi="Times New Roman" w:cs="Times New Roman"/>
+        </w:rPr>
+      </w:pPr>
+      <w:r>
+        <w:rPr>
+          <w:rFonts w:ascii="Times New Roman" w:hAnsi="Times New Roman" w:cs="Times New Roman"/>
+        </w:rPr>
+        <w:t>What features distinguish plants from other eukaryotes?</w:t>
+      </w:r>
+    </w:p>
+    <w:p>
+      <w:pPr>
+        <w:pStyle w:val="ListParagraph"/>
+        <w:numPr>
+          <w:ilvl w:val="1"/>
+          <w:numId w:val="2"/>
+        </w:numPr>
+        <w:rPr>
+          <w:rFonts w:ascii="Times New Roman" w:hAnsi="Times New Roman" w:cs="Times New Roman"/>
+        </w:rPr>
+      </w:pPr>
+      <w:r>
+        <w:rPr>
+          <w:rFonts w:ascii="Times New Roman" w:hAnsi="Times New Roman" w:cs="Times New Roman"/>
+        </w:rPr>
+        <w:t>Multicellular autotrophic eukaryotes</w:t>
+      </w:r>
+    </w:p>
+    <w:p>
+      <w:pPr>
+        <w:pStyle w:val="ListParagraph"/>
+        <w:numPr>
+          <w:ilvl w:val="1"/>
+          <w:numId w:val="2"/>
+        </w:numPr>
+        <w:rPr>
+          <w:rFonts w:ascii="Times New Roman" w:hAnsi="Times New Roman" w:cs="Times New Roman"/>
+        </w:rPr>
+      </w:pPr>
+      <w:r>
+        <w:rPr>
+          <w:rFonts w:ascii="Times New Roman" w:hAnsi="Times New Roman" w:cs="Times New Roman"/>
+        </w:rPr>
+        <w:t>Cell walls contain cellulose</w:t>
+      </w:r>
+    </w:p>
+    <w:p>
+      <w:pPr>
+        <w:pStyle w:val="ListParagraph"/>
+        <w:numPr>
+          <w:ilvl w:val="0"/>
+          <w:numId w:val="2"/>
+        </w:numPr>
+        <w:rPr>
+          <w:rFonts w:ascii="Times New Roman" w:hAnsi="Times New Roman" w:cs="Times New Roman"/>
+        </w:rPr>
+      </w:pPr>
+      <w:r>
+        <w:rPr>
+          <w:rFonts w:ascii="Times New Roman" w:hAnsi="Times New Roman" w:cs="Times New Roman"/>
+        </w:rPr>
+        <w:t>When did land plants first evolve? What major challenges of living on land did they have to face?</w:t>
+      </w:r>
+    </w:p>
+    <w:p>
+      <w:pPr>
+        <w:pStyle w:val="ListParagraph"/>
+        <w:numPr>
+          <w:ilvl w:val="1"/>
+          <w:numId w:val="2"/>
+        </w:numPr>
+        <w:rPr>
+          <w:rFonts w:ascii="Times New Roman" w:hAnsi="Times New Roman" w:cs="Times New Roman"/>
+        </w:rPr>
+      </w:pPr>
+      <w:r>
+        <w:rPr>
+          <w:rFonts w:ascii="Times New Roman" w:hAnsi="Times New Roman" w:cs="Times New Roman"/>
+        </w:rPr>
+        <w:t>~500 MYA</w:t>
+      </w:r>
+    </w:p>
+    <w:p>
+      <w:pPr>
+        <w:pStyle w:val="ListParagraph"/>
+        <w:numPr>
+          <w:ilvl w:val="1"/>
+          <w:numId w:val="2"/>
+        </w:numPr>
+        <w:rPr>
+          <w:rFonts w:ascii="Times New Roman" w:hAnsi="Times New Roman" w:cs="Times New Roman"/>
+        </w:rPr>
+      </w:pPr>
+      <w:r>
+        <w:rPr>
+          <w:rFonts w:ascii="Times New Roman" w:hAnsi="Times New Roman" w:cs="Times New Roman"/>
+        </w:rPr>
+        <w:t>Cuticle (covering on surface of leaf to hold in water), stomata (valves to let in air), vascular tissue, wood</w:t>
+      </w:r>
+    </w:p>
+    <w:p>
+      <w:pPr>
+        <w:pStyle w:val="ListParagraph"/>
+        <w:numPr>
+          <w:ilvl w:val="0"/>
+          <w:numId w:val="2"/>
+        </w:numPr>
+        <w:rPr>
+          <w:rFonts w:ascii="Times New Roman" w:hAnsi="Times New Roman" w:cs="Times New Roman"/>
+        </w:rPr>
+      </w:pPr>
+      <w:r>
+        <w:rPr>
+          <w:rFonts w:ascii="Times New Roman" w:hAnsi="Times New Roman" w:cs="Times New Roman"/>
+        </w:rPr>
+        <w:t xml:space="preserve">Also, what is the importance of the following traits? </w:t>
+      </w:r>
+      <w:r>
+        <w:rPr>
+          <w:rFonts w:ascii="Times New Roman" w:hAnsi="Times New Roman" w:cs="Times New Roman"/>
+        </w:rPr>
+        <w:t xml:space="preserve">In the evolution of land plants, which groups have </w:t>
+      </w:r>
+      <w:r>
+        <w:rPr>
+          <w:rFonts w:ascii="Times New Roman" w:hAnsi="Times New Roman" w:cs="Times New Roman"/>
+        </w:rPr>
+        <w:t>which</w:t>
+      </w:r>
+      <w:r>
+        <w:rPr>
+          <w:rFonts w:ascii="Times New Roman" w:hAnsi="Times New Roman" w:cs="Times New Roman"/>
+        </w:rPr>
+        <w:t xml:space="preserve"> traits?  Which of these </w:t>
+      </w:r>
+      <w:r>
+        <w:rPr>
+          <w:rFonts w:ascii="Times New Roman" w:hAnsi="Times New Roman" w:cs="Times New Roman"/>
+        </w:rPr>
+        <w:t xml:space="preserve">traits </w:t>
+      </w:r>
+      <w:r>
+        <w:rPr>
+          <w:rFonts w:ascii="Times New Roman" w:hAnsi="Times New Roman" w:cs="Times New Roman"/>
+        </w:rPr>
+        <w:t>evolved earliest vs. latest?</w:t>
+      </w:r>
+      <w:r>
+        <w:rPr>
+          <w:rFonts w:ascii="Times New Roman" w:hAnsi="Times New Roman" w:cs="Times New Roman"/>
+        </w:rPr>
+        <w:t xml:space="preserve">  </w:t>
+      </w:r>
+    </w:p>
+    <w:p>
+      <w:pPr>
+        <w:pStyle w:val="ListParagraph"/>
+        <w:numPr>
+          <w:ilvl w:val="1"/>
+          <w:numId w:val="2"/>
+        </w:numPr>
+        <w:rPr>
+          <w:rFonts w:ascii="Times New Roman" w:hAnsi="Times New Roman" w:cs="Times New Roman"/>
+        </w:rPr>
+      </w:pPr>
+      <w:r>
+        <w:rPr>
+          <w:rFonts w:ascii="Times New Roman" w:hAnsi="Times New Roman" w:cs="Times New Roman"/>
+        </w:rPr>
+        <w:t>Vascular tissue (xylem &amp; phloem)</w:t>
+      </w:r>
+      <w:r>
+        <w:rPr>
+          <w:rFonts w:ascii="Times New Roman" w:hAnsi="Times New Roman" w:cs="Times New Roman"/>
+        </w:rPr>
+        <w:t xml:space="preserve">: phloem: transports sugars and other items, xylem: transports water and minerals. Transports things around the plant. Separates </w:t>
+      </w:r>
+      <w:r>
+        <w:rPr>
+          <w:rFonts w:ascii="Times New Roman" w:hAnsi="Times New Roman" w:cs="Times New Roman"/>
+        </w:rPr>
+        <w:t>Bryophytes</w:t>
+      </w:r>
+    </w:p>
+    <w:p>
+      <w:pPr>
+        <w:pStyle w:val="ListParagraph"/>
+        <w:numPr>
+          <w:ilvl w:val="1"/>
+          <w:numId w:val="2"/>
+        </w:numPr>
+        <w:rPr>
+          <w:rFonts w:ascii="Times New Roman" w:hAnsi="Times New Roman" w:cs="Times New Roman"/>
+        </w:rPr>
+      </w:pPr>
+      <w:r>
+        <w:rPr>
+          <w:rFonts w:ascii="Times New Roman" w:hAnsi="Times New Roman" w:cs="Times New Roman"/>
+        </w:rPr>
+        <w:t>True leaves</w:t>
+      </w:r>
+      <w:r>
+        <w:rPr>
+          <w:rFonts w:ascii="Times New Roman" w:hAnsi="Times New Roman" w:cs="Times New Roman"/>
+        </w:rPr>
+        <w:t xml:space="preserve">: </w:t>
+      </w:r>
+      <w:r>
+        <w:rPr>
+          <w:rFonts w:ascii="Times New Roman" w:hAnsi="Times New Roman" w:cs="Times New Roman"/>
+        </w:rPr>
+        <w:t xml:space="preserve">separates </w:t>
+      </w:r>
+      <w:r>
+        <w:rPr>
+          <w:rFonts w:ascii="Times New Roman" w:hAnsi="Times New Roman" w:cs="Times New Roman"/>
+        </w:rPr>
+        <w:t>Lycophytes</w:t>
+      </w:r>
+    </w:p>
+    <w:p>
+      <w:pPr>
+        <w:pStyle w:val="ListParagraph"/>
+        <w:numPr>
+          <w:ilvl w:val="1"/>
+          <w:numId w:val="2"/>
+        </w:numPr>
+        <w:rPr>
+          <w:rFonts w:ascii="Times New Roman" w:hAnsi="Times New Roman" w:cs="Times New Roman"/>
+        </w:rPr>
+      </w:pPr>
+      <w:r>
+        <w:rPr>
+          <w:rFonts w:ascii="Times New Roman" w:hAnsi="Times New Roman" w:cs="Times New Roman"/>
+        </w:rPr>
+        <w:t>Seeds</w:t>
+      </w:r>
+      <w:r>
+        <w:rPr>
+          <w:rFonts w:ascii="Times New Roman" w:hAnsi="Times New Roman" w:cs="Times New Roman"/>
+        </w:rPr>
+        <w:t xml:space="preserve">: </w:t>
+      </w:r>
+    </w:p>
+    <w:p>
+      <w:pPr>
+        <w:pStyle w:val="ListParagraph"/>
+        <w:numPr>
+          <w:ilvl w:val="1"/>
+          <w:numId w:val="2"/>
+        </w:numPr>
+        <w:rPr>
+          <w:rFonts w:ascii="Times New Roman" w:hAnsi="Times New Roman" w:cs="Times New Roman"/>
+        </w:rPr>
+      </w:pPr>
+      <w:r>
+        <w:rPr>
+          <w:rFonts w:ascii="Times New Roman" w:hAnsi="Times New Roman" w:cs="Times New Roman"/>
+        </w:rPr>
+        <w:t>Flowers &amp; Fruits</w:t>
+      </w:r>
+      <w:r>
+        <w:rPr>
+          <w:rFonts w:ascii="Times New Roman" w:hAnsi="Times New Roman" w:cs="Times New Roman"/>
+        </w:rPr>
+        <w:t xml:space="preserve">: </w:t>
+      </w:r>
+      <w:r>
+        <w:rPr>
+          <w:rFonts w:ascii="Times New Roman" w:hAnsi="Times New Roman" w:cs="Times New Roman"/>
+        </w:rPr>
+        <w:t>protects seeds in angiosperms</w:t>
+      </w:r>
+    </w:p>
+    <w:p>
+      <w:pPr>
+        <w:pStyle w:val="ListParagraph"/>
+        <w:numPr>
+          <w:ilvl w:val="1"/>
+          <w:numId w:val="2"/>
+        </w:numPr>
+        <w:rPr>
+          <w:rFonts w:ascii="Times New Roman" w:hAnsi="Times New Roman" w:cs="Times New Roman"/>
+        </w:rPr>
+      </w:pPr>
+      <w:r>
+        <w:rPr>
+          <w:rFonts w:ascii="Times New Roman" w:hAnsi="Times New Roman" w:cs="Times New Roman"/>
+        </w:rPr>
+        <w:t>Cones</w:t>
+      </w:r>
+      <w:r>
+        <w:rPr>
+          <w:rFonts w:ascii="Times New Roman" w:hAnsi="Times New Roman" w:cs="Times New Roman"/>
+        </w:rPr>
+        <w:t xml:space="preserve">: </w:t>
+      </w:r>
+      <w:r>
+        <w:rPr>
+          <w:rFonts w:ascii="Times New Roman" w:hAnsi="Times New Roman" w:cs="Times New Roman"/>
+        </w:rPr>
+        <w:t xml:space="preserve">protects seeds in </w:t>
+      </w:r>
+      <w:r>
+        <w:rPr>
+          <w:rFonts w:ascii="Times New Roman" w:hAnsi="Times New Roman" w:cs="Times New Roman"/>
+        </w:rPr>
+        <w:t>Gymnosperms</w:t>
+      </w:r>
+    </w:p>
+    <w:p>
+      <w:pPr>
+        <w:pStyle w:val="ListParagraph"/>
+        <w:numPr>
+          <w:ilvl w:val="0"/>
+          <w:numId w:val="2"/>
+        </w:numPr>
+        <w:rPr>
+          <w:rFonts w:ascii="Times New Roman" w:hAnsi="Times New Roman" w:cs="Times New Roman"/>
+        </w:rPr>
+      </w:pPr>
+      <w:r>
+        <w:rPr>
+          <w:noProof/>
+        </w:rPr>
         <w:lastRenderedPageBreak/>
-        <w:t>Review from Exam 1: What are eukaryotes? What features do they all share that distinguish them from prokaryotes?</w:t>
-      </w:r>
-    </w:p>
-    <w:p>
-      <w:pPr>
-        <w:pStyle w:val="ListParagraph"/>
-        <w:numPr>
-          <w:ilvl w:val="1"/>
-          <w:numId w:val="2"/>
-        </w:numPr>
-        <w:rPr>
-          <w:rFonts w:ascii="Times New Roman" w:hAnsi="Times New Roman" w:cs="Times New Roman"/>
-        </w:rPr>
-      </w:pPr>
+        <w:drawing>
+          <wp:anchor distT="0" distB="0" distL="114300" distR="114300" simplePos="0" relativeHeight="251659264" behindDoc="0" locked="0" layoutInCell="1" allowOverlap="1" wp14:anchorId="092C4ED7" wp14:editId="3576DD13">
+            <wp:simplePos x="0" y="0"/>
+            <wp:positionH relativeFrom="margin">
+              <wp:align>right</wp:align>
+            </wp:positionH>
+            <wp:positionV relativeFrom="paragraph">
+              <wp:posOffset>0</wp:posOffset>
+            </wp:positionV>
+            <wp:extent cx="5943600" cy="2906395"/>
+            <wp:effectExtent l="0" t="0" r="0" b="8255"/>
+            <wp:wrapTopAndBottom/>
+            <wp:docPr id="482457561" name="Picture 1" descr="A diagram of a plant life cycle&#10;&#10;Description automatically generated"/>
+            <wp:cNvGraphicFramePr>
+              <a:graphicFrameLocks xmlns:a="http://schemas.openxmlformats.org/drawingml/2006/main" noChangeAspect="1"/>
+            </wp:cNvGraphicFramePr>
+            <a:graphic xmlns:a="http://schemas.openxmlformats.org/drawingml/2006/main">
+              <a:graphicData uri="http://schemas.openxmlformats.org/drawingml/2006/picture">
+                <pic:pic xmlns:pic="http://schemas.openxmlformats.org/drawingml/2006/picture">
+                  <pic:nvPicPr>
+                    <pic:cNvPr id="482457561" name="Picture 1" descr="A diagram of a plant life cycle&#10;&#10;Description automatically generated"/>
+                    <pic:cNvPicPr/>
+                  </pic:nvPicPr>
+                  <pic:blipFill>
+                    <a:blip r:embed="rId6" cstate="print">
+                      <a:extLst>
+                        <a:ext uri="{28A0092B-C50C-407E-A947-70E740481C1C}">
+                          <a14:useLocalDpi xmlns:a14="http://schemas.microsoft.com/office/drawing/2010/main" val="0"/>
+                        </a:ext>
+                      </a:extLst>
+                    </a:blip>
+                    <a:stretch>
+                      <a:fillRect/>
+                    </a:stretch>
+                  </pic:blipFill>
+                  <pic:spPr>
+                    <a:xfrm>
+                      <a:off x="0" y="0"/>
+                      <a:ext cx="5943600" cy="2906395"/>
+                    </a:xfrm>
+                    <a:prstGeom prst="rect">
+                      <a:avLst/>
+                    </a:prstGeom>
+                  </pic:spPr>
+                </pic:pic>
+              </a:graphicData>
+            </a:graphic>
+          </wp:anchor>
+        </w:drawing>
+      </w:r>
+      <w:r>
+        <w:rPr>
+          <w:rFonts w:ascii="Times New Roman" w:hAnsi="Times New Roman" w:cs="Times New Roman"/>
+        </w:rPr>
+        <w:t>Who are the members of each of the following groups? What unique features do they have?</w:t>
+      </w:r>
+    </w:p>
+    <w:p>
+      <w:pPr>
+        <w:pStyle w:val="ListParagraph"/>
+        <w:numPr>
+          <w:ilvl w:val="1"/>
+          <w:numId w:val="2"/>
+        </w:numPr>
+        <w:rPr>
+          <w:rFonts w:ascii="Times New Roman" w:hAnsi="Times New Roman" w:cs="Times New Roman"/>
+        </w:rPr>
+      </w:pPr>
+      <w:r>
+        <w:rPr>
+          <w:rFonts w:ascii="Times New Roman" w:hAnsi="Times New Roman" w:cs="Times New Roman"/>
+        </w:rPr>
+        <w:t>Bryophytes</w:t>
+      </w:r>
+      <w:r>
+        <w:rPr>
+          <w:rFonts w:ascii="Times New Roman" w:hAnsi="Times New Roman" w:cs="Times New Roman"/>
+        </w:rPr>
+        <w:t xml:space="preserve">: non-vascular, small, damp environments, non-flowering, no seeds, </w:t>
+      </w:r>
+      <w:r>
+        <w:rPr>
+          <w:rFonts w:ascii="Times New Roman" w:hAnsi="Times New Roman" w:cs="Times New Roman"/>
+        </w:rPr>
+        <w:t xml:space="preserve">dust-like </w:t>
+      </w:r>
+      <w:r>
+        <w:rPr>
+          <w:rFonts w:ascii="Times New Roman" w:hAnsi="Times New Roman" w:cs="Times New Roman"/>
+        </w:rPr>
+        <w:t>spores</w:t>
+      </w:r>
+      <w:r>
+        <w:rPr>
+          <w:rFonts w:ascii="Times New Roman" w:hAnsi="Times New Roman" w:cs="Times New Roman"/>
+        </w:rPr>
+        <w:t xml:space="preserve"> which require the presence of water</w:t>
+      </w:r>
+      <w:r>
+        <w:rPr>
+          <w:rFonts w:ascii="Times New Roman" w:hAnsi="Times New Roman" w:cs="Times New Roman"/>
+        </w:rPr>
+        <w:t>, mosses, liverworts, hornworts</w:t>
+      </w:r>
+    </w:p>
+    <w:p>
+      <w:pPr>
+        <w:pStyle w:val="ListParagraph"/>
+        <w:numPr>
+          <w:ilvl w:val="1"/>
+          <w:numId w:val="2"/>
+        </w:numPr>
+        <w:rPr>
+          <w:rFonts w:ascii="Times New Roman" w:hAnsi="Times New Roman" w:cs="Times New Roman"/>
+        </w:rPr>
+      </w:pPr>
+      <w:r>
+        <w:rPr>
+          <w:rFonts w:ascii="Times New Roman" w:hAnsi="Times New Roman" w:cs="Times New Roman"/>
+        </w:rPr>
+        <w:t>Lycophytes</w:t>
+      </w:r>
+      <w:r>
+        <w:rPr>
+          <w:rFonts w:ascii="Times New Roman" w:hAnsi="Times New Roman" w:cs="Times New Roman"/>
+        </w:rPr>
+        <w:t xml:space="preserve">: </w:t>
+      </w:r>
+      <w:r>
+        <w:rPr>
+          <w:rFonts w:ascii="Times New Roman" w:hAnsi="Times New Roman" w:cs="Times New Roman"/>
+        </w:rPr>
+        <w:t>vascular, no true leaves</w:t>
+      </w:r>
+      <w:r>
+        <w:rPr>
+          <w:rFonts w:ascii="Times New Roman" w:hAnsi="Times New Roman" w:cs="Times New Roman"/>
+        </w:rPr>
+        <w:t>, only about 1K species, coal is mostly fossilized lycophytes</w:t>
+      </w:r>
+    </w:p>
+    <w:p>
+      <w:pPr>
+        <w:pStyle w:val="ListParagraph"/>
+        <w:numPr>
+          <w:ilvl w:val="1"/>
+          <w:numId w:val="2"/>
+        </w:numPr>
+        <w:rPr>
+          <w:rFonts w:ascii="Times New Roman" w:hAnsi="Times New Roman" w:cs="Times New Roman"/>
+        </w:rPr>
+      </w:pPr>
+      <w:r>
+        <w:rPr>
+          <w:rFonts w:ascii="Times New Roman" w:hAnsi="Times New Roman" w:cs="Times New Roman"/>
+        </w:rPr>
+        <w:t>Ferns</w:t>
+      </w:r>
+      <w:r>
+        <w:rPr>
+          <w:rFonts w:ascii="Times New Roman" w:hAnsi="Times New Roman" w:cs="Times New Roman"/>
+        </w:rPr>
+        <w:t xml:space="preserve">: vascular, </w:t>
+      </w:r>
+      <w:r>
+        <w:rPr>
+          <w:rFonts w:ascii="Times New Roman" w:hAnsi="Times New Roman" w:cs="Times New Roman"/>
+        </w:rPr>
+        <w:t xml:space="preserve">true-leaves, </w:t>
+      </w:r>
+      <w:r>
+        <w:rPr>
+          <w:rFonts w:ascii="Times New Roman" w:hAnsi="Times New Roman" w:cs="Times New Roman"/>
+        </w:rPr>
+        <w:t>non-flowering, no seeds, reproduction still relies on water (floating spores)</w:t>
+      </w:r>
+    </w:p>
+    <w:p>
+      <w:pPr>
+        <w:pStyle w:val="ListParagraph"/>
+        <w:numPr>
+          <w:ilvl w:val="1"/>
+          <w:numId w:val="2"/>
+        </w:numPr>
+        <w:rPr>
+          <w:rFonts w:ascii="Times New Roman" w:hAnsi="Times New Roman" w:cs="Times New Roman"/>
+        </w:rPr>
+      </w:pPr>
+      <w:r>
+        <w:rPr>
+          <w:rFonts w:ascii="Times New Roman" w:hAnsi="Times New Roman" w:cs="Times New Roman"/>
+        </w:rPr>
+        <w:t>Gymnosperms</w:t>
+      </w:r>
+      <w:r>
+        <w:rPr>
+          <w:rFonts w:ascii="Times New Roman" w:hAnsi="Times New Roman" w:cs="Times New Roman"/>
+        </w:rPr>
+        <w:t>: vascular, no longer require water for reproduction, have pollen and seeds, seeds are exposed</w:t>
+      </w:r>
+    </w:p>
+    <w:p>
+      <w:pPr>
+        <w:pStyle w:val="ListParagraph"/>
+        <w:numPr>
+          <w:ilvl w:val="1"/>
+          <w:numId w:val="2"/>
+        </w:numPr>
+        <w:rPr>
+          <w:rFonts w:ascii="Times New Roman" w:hAnsi="Times New Roman" w:cs="Times New Roman"/>
+        </w:rPr>
+      </w:pPr>
+      <w:r>
+        <w:rPr>
+          <w:rFonts w:ascii="Times New Roman" w:hAnsi="Times New Roman" w:cs="Times New Roman"/>
+        </w:rPr>
+        <w:t>Angiosperms</w:t>
+      </w:r>
+      <w:r>
+        <w:rPr>
+          <w:rFonts w:ascii="Times New Roman" w:hAnsi="Times New Roman" w:cs="Times New Roman"/>
+        </w:rPr>
+        <w:t>: vascular, flowers, seeds contained in fruit</w:t>
+      </w:r>
+      <w:r>
+        <w:rPr>
+          <w:rFonts w:ascii="Times New Roman" w:hAnsi="Times New Roman" w:cs="Times New Roman"/>
+        </w:rPr>
+        <w:t>, dominant plant type</w:t>
+      </w:r>
     </w:p>
     <w:p>
       <w:pPr>
@@ -2400,20 +4744,26 @@
         <w:rPr>
           <w:rFonts w:ascii="Times New Roman" w:hAnsi="Times New Roman" w:cs="Times New Roman"/>
         </w:rPr>
-        <w:t>What is endosymbiont theory? What does it suggest about how eukaryotes evolved? Which organelles are involved? What is the evidence that supports this theory?</w:t>
-      </w:r>
-    </w:p>
-    <w:p>
-      <w:pPr>
-        <w:pStyle w:val="ListParagraph"/>
-        <w:numPr>
-          <w:ilvl w:val="1"/>
-          <w:numId w:val="2"/>
-        </w:numPr>
-        <w:rPr>
-          <w:rFonts w:ascii="Times New Roman" w:hAnsi="Times New Roman" w:cs="Times New Roman"/>
-        </w:rPr>
-      </w:pPr>
+        <w:t>What features distinguish animals from other eukaryotes?</w:t>
+      </w:r>
+    </w:p>
+    <w:p>
+      <w:pPr>
+        <w:pStyle w:val="ListParagraph"/>
+        <w:numPr>
+          <w:ilvl w:val="1"/>
+          <w:numId w:val="2"/>
+        </w:numPr>
+        <w:rPr>
+          <w:rFonts w:ascii="Times New Roman" w:hAnsi="Times New Roman" w:cs="Times New Roman"/>
+        </w:rPr>
+      </w:pPr>
+      <w:r>
+        <w:rPr>
+          <w:rFonts w:ascii="Times New Roman" w:hAnsi="Times New Roman" w:cs="Times New Roman"/>
+        </w:rPr>
+        <w:t>Movement</w:t>
+      </w:r>
     </w:p>
     <w:p>
       <w:pPr>
@@ -2430,20 +4780,62 @@
         <w:rPr>
           <w:rFonts w:ascii="Times New Roman" w:hAnsi="Times New Roman" w:cs="Times New Roman"/>
         </w:rPr>
-        <w:t>What are the four main groups/types of Eukaryotes? Which of these are clades (Module 10) and which is not?</w:t>
-      </w:r>
-    </w:p>
-    <w:p>
-      <w:pPr>
-        <w:pStyle w:val="ListParagraph"/>
-        <w:numPr>
-          <w:ilvl w:val="1"/>
-          <w:numId w:val="2"/>
-        </w:numPr>
-        <w:rPr>
-          <w:rFonts w:ascii="Times New Roman" w:hAnsi="Times New Roman" w:cs="Times New Roman"/>
-        </w:rPr>
-      </w:pPr>
+        <w:t>Define asymmetrical, radially symmetrical, and bilaterally symmetrical body plans.  Give examples of animals that have each type.</w:t>
+      </w:r>
+    </w:p>
+    <w:p>
+      <w:pPr>
+        <w:pStyle w:val="ListParagraph"/>
+        <w:numPr>
+          <w:ilvl w:val="1"/>
+          <w:numId w:val="2"/>
+        </w:numPr>
+        <w:rPr>
+          <w:rFonts w:ascii="Times New Roman" w:hAnsi="Times New Roman" w:cs="Times New Roman"/>
+        </w:rPr>
+      </w:pPr>
+      <w:r>
+        <w:rPr>
+          <w:rFonts w:ascii="Times New Roman" w:hAnsi="Times New Roman" w:cs="Times New Roman"/>
+        </w:rPr>
+        <w:t>Asymmetrical: no symmetry, sponges</w:t>
+      </w:r>
+    </w:p>
+    <w:p>
+      <w:pPr>
+        <w:pStyle w:val="ListParagraph"/>
+        <w:numPr>
+          <w:ilvl w:val="1"/>
+          <w:numId w:val="2"/>
+        </w:numPr>
+        <w:rPr>
+          <w:rFonts w:ascii="Times New Roman" w:hAnsi="Times New Roman" w:cs="Times New Roman"/>
+        </w:rPr>
+      </w:pPr>
+      <w:r>
+        <w:rPr>
+          <w:rFonts w:ascii="Times New Roman" w:hAnsi="Times New Roman" w:cs="Times New Roman"/>
+        </w:rPr>
+        <w:t>Radial: circularly symmetry, jellyfish</w:t>
+      </w:r>
+    </w:p>
+    <w:p>
+      <w:pPr>
+        <w:pStyle w:val="ListParagraph"/>
+        <w:numPr>
+          <w:ilvl w:val="1"/>
+          <w:numId w:val="2"/>
+        </w:numPr>
+        <w:rPr>
+          <w:rFonts w:ascii="Times New Roman" w:hAnsi="Times New Roman" w:cs="Times New Roman"/>
+        </w:rPr>
+      </w:pPr>
+      <w:r>
+        <w:rPr>
+          <w:rFonts w:ascii="Times New Roman" w:hAnsi="Times New Roman" w:cs="Times New Roman"/>
+        </w:rPr>
+        <w:t>Bilateral: left and right haves, people, dogs</w:t>
+      </w:r>
     </w:p>
     <w:p>
       <w:pPr>
@@ -2460,252 +4852,6 @@
         <w:rPr>
           <w:rFonts w:ascii="Times New Roman" w:hAnsi="Times New Roman" w:cs="Times New Roman"/>
         </w:rPr>
-        <w:t>What are protists?  How do they get their food? Where can we find them? Are they always unicellular? Give some examples.</w:t>
-      </w:r>
-    </w:p>
-    <w:p>
-      <w:pPr>
-        <w:pStyle w:val="ListParagraph"/>
-        <w:numPr>
-          <w:ilvl w:val="1"/>
-          <w:numId w:val="2"/>
-        </w:numPr>
-        <w:rPr>
-          <w:rFonts w:ascii="Times New Roman" w:hAnsi="Times New Roman" w:cs="Times New Roman"/>
-        </w:rPr>
-      </w:pPr>
-    </w:p>
-    <w:p>
-      <w:pPr>
-        <w:pStyle w:val="ListParagraph"/>
-        <w:numPr>
-          <w:ilvl w:val="0"/>
-          <w:numId w:val="2"/>
-        </w:numPr>
-        <w:rPr>
-          <w:rFonts w:ascii="Times New Roman" w:hAnsi="Times New Roman" w:cs="Times New Roman"/>
-        </w:rPr>
-      </w:pPr>
-      <w:r>
-        <w:rPr>
-          <w:rFonts w:ascii="Times New Roman" w:hAnsi="Times New Roman" w:cs="Times New Roman"/>
-        </w:rPr>
-        <w:t>What features distinguish plants from other eukaryotes?</w:t>
-      </w:r>
-    </w:p>
-    <w:p>
-      <w:pPr>
-        <w:pStyle w:val="ListParagraph"/>
-        <w:numPr>
-          <w:ilvl w:val="1"/>
-          <w:numId w:val="2"/>
-        </w:numPr>
-        <w:rPr>
-          <w:rFonts w:ascii="Times New Roman" w:hAnsi="Times New Roman" w:cs="Times New Roman"/>
-        </w:rPr>
-      </w:pPr>
-    </w:p>
-    <w:p>
-      <w:pPr>
-        <w:pStyle w:val="ListParagraph"/>
-        <w:numPr>
-          <w:ilvl w:val="0"/>
-          <w:numId w:val="2"/>
-        </w:numPr>
-        <w:rPr>
-          <w:rFonts w:ascii="Times New Roman" w:hAnsi="Times New Roman" w:cs="Times New Roman"/>
-        </w:rPr>
-      </w:pPr>
-      <w:r>
-        <w:rPr>
-          <w:rFonts w:ascii="Times New Roman" w:hAnsi="Times New Roman" w:cs="Times New Roman"/>
-        </w:rPr>
-        <w:t>When did land plants first evolve? What major challenges of living on land did they have to face?</w:t>
-      </w:r>
-    </w:p>
-    <w:p>
-      <w:pPr>
-        <w:pStyle w:val="ListParagraph"/>
-        <w:numPr>
-          <w:ilvl w:val="1"/>
-          <w:numId w:val="2"/>
-        </w:numPr>
-        <w:rPr>
-          <w:rFonts w:ascii="Times New Roman" w:hAnsi="Times New Roman" w:cs="Times New Roman"/>
-        </w:rPr>
-      </w:pPr>
-    </w:p>
-    <w:p>
-      <w:pPr>
-        <w:pStyle w:val="ListParagraph"/>
-        <w:numPr>
-          <w:ilvl w:val="0"/>
-          <w:numId w:val="2"/>
-        </w:numPr>
-        <w:rPr>
-          <w:rFonts w:ascii="Times New Roman" w:hAnsi="Times New Roman" w:cs="Times New Roman"/>
-        </w:rPr>
-      </w:pPr>
-      <w:r>
-        <w:rPr>
-          <w:rFonts w:ascii="Times New Roman" w:hAnsi="Times New Roman" w:cs="Times New Roman"/>
-        </w:rPr>
-        <w:t xml:space="preserve">Also, what is the importance of the following traits? </w:t>
-      </w:r>
-      <w:r>
-        <w:rPr>
-          <w:rFonts w:ascii="Times New Roman" w:hAnsi="Times New Roman" w:cs="Times New Roman"/>
-        </w:rPr>
-        <w:t xml:space="preserve">In the evolution of land plants, which groups have </w:t>
-      </w:r>
-      <w:r>
-        <w:rPr>
-          <w:rFonts w:ascii="Times New Roman" w:hAnsi="Times New Roman" w:cs="Times New Roman"/>
-        </w:rPr>
-        <w:t>which</w:t>
-      </w:r>
-      <w:r>
-        <w:rPr>
-          <w:rFonts w:ascii="Times New Roman" w:hAnsi="Times New Roman" w:cs="Times New Roman"/>
-        </w:rPr>
-        <w:t xml:space="preserve"> traits?  Which of these </w:t>
-      </w:r>
-      <w:r>
-        <w:rPr>
-          <w:rFonts w:ascii="Times New Roman" w:hAnsi="Times New Roman" w:cs="Times New Roman"/>
-        </w:rPr>
-        <w:t xml:space="preserve">traits </w:t>
-      </w:r>
-      <w:r>
-        <w:rPr>
-          <w:rFonts w:ascii="Times New Roman" w:hAnsi="Times New Roman" w:cs="Times New Roman"/>
-        </w:rPr>
-        <w:t>evolved earliest vs. latest?</w:t>
-      </w:r>
-      <w:r>
-        <w:rPr>
-          <w:rFonts w:ascii="Times New Roman" w:hAnsi="Times New Roman" w:cs="Times New Roman"/>
-        </w:rPr>
-        <w:t xml:space="preserve">  </w:t>
-      </w:r>
-    </w:p>
-    <w:p>
-      <w:pPr>
-        <w:pStyle w:val="ListParagraph"/>
-        <w:numPr>
-          <w:ilvl w:val="1"/>
-          <w:numId w:val="2"/>
-        </w:numPr>
-        <w:rPr>
-          <w:rFonts w:ascii="Times New Roman" w:hAnsi="Times New Roman" w:cs="Times New Roman"/>
-        </w:rPr>
-      </w:pPr>
-      <w:r>
-        <w:rPr>
-          <w:rFonts w:ascii="Times New Roman" w:hAnsi="Times New Roman" w:cs="Times New Roman"/>
-        </w:rPr>
-        <w:t>Vascular tissue (xylem &amp; phloem)</w:t>
-      </w:r>
-    </w:p>
-    <w:p>
-      <w:pPr>
-        <w:pStyle w:val="ListParagraph"/>
-        <w:numPr>
-          <w:ilvl w:val="1"/>
-          <w:numId w:val="2"/>
-        </w:numPr>
-        <w:rPr>
-          <w:rFonts w:ascii="Times New Roman" w:hAnsi="Times New Roman" w:cs="Times New Roman"/>
-        </w:rPr>
-      </w:pPr>
-      <w:r>
-        <w:rPr>
-          <w:rFonts w:ascii="Times New Roman" w:hAnsi="Times New Roman" w:cs="Times New Roman"/>
-        </w:rPr>
-        <w:t>True leaves</w:t>
-      </w:r>
-    </w:p>
-    <w:p>
-      <w:pPr>
-        <w:pStyle w:val="ListParagraph"/>
-        <w:numPr>
-          <w:ilvl w:val="1"/>
-          <w:numId w:val="2"/>
-        </w:numPr>
-        <w:rPr>
-          <w:rFonts w:ascii="Times New Roman" w:hAnsi="Times New Roman" w:cs="Times New Roman"/>
-        </w:rPr>
-      </w:pPr>
-      <w:r>
-        <w:rPr>
-          <w:rFonts w:ascii="Times New Roman" w:hAnsi="Times New Roman" w:cs="Times New Roman"/>
-        </w:rPr>
-        <w:t>Seeds</w:t>
-      </w:r>
-    </w:p>
-    <w:p>
-      <w:pPr>
-        <w:pStyle w:val="ListParagraph"/>
-        <w:numPr>
-          <w:ilvl w:val="1"/>
-          <w:numId w:val="2"/>
-        </w:numPr>
-        <w:rPr>
-          <w:rFonts w:ascii="Times New Roman" w:hAnsi="Times New Roman" w:cs="Times New Roman"/>
-        </w:rPr>
-      </w:pPr>
-      <w:r>
-        <w:rPr>
-          <w:rFonts w:ascii="Times New Roman" w:hAnsi="Times New Roman" w:cs="Times New Roman"/>
-        </w:rPr>
-        <w:t>Flowers &amp; Fruits</w:t>
-      </w:r>
-    </w:p>
-    <w:p>
-      <w:pPr>
-        <w:pStyle w:val="ListParagraph"/>
-        <w:numPr>
-          <w:ilvl w:val="1"/>
-          <w:numId w:val="2"/>
-        </w:numPr>
-        <w:rPr>
-          <w:rFonts w:ascii="Times New Roman" w:hAnsi="Times New Roman" w:cs="Times New Roman"/>
-        </w:rPr>
-      </w:pPr>
-      <w:r>
-        <w:rPr>
-          <w:rFonts w:ascii="Times New Roman" w:hAnsi="Times New Roman" w:cs="Times New Roman"/>
-        </w:rPr>
-        <w:t>Cones</w:t>
-      </w:r>
-    </w:p>
-    <w:p>
-      <w:pPr>
-        <w:pStyle w:val="ListParagraph"/>
-        <w:numPr>
-          <w:ilvl w:val="1"/>
-          <w:numId w:val="2"/>
-        </w:numPr>
-        <w:rPr>
-          <w:rFonts w:ascii="Times New Roman" w:hAnsi="Times New Roman" w:cs="Times New Roman"/>
-        </w:rPr>
-      </w:pPr>
-    </w:p>
-    <w:p>
-      <w:pPr>
-        <w:pStyle w:val="ListParagraph"/>
-        <w:numPr>
-          <w:ilvl w:val="0"/>
-          <w:numId w:val="2"/>
-        </w:numPr>
-        <w:rPr>
-          <w:rFonts w:ascii="Times New Roman" w:hAnsi="Times New Roman" w:cs="Times New Roman"/>
-        </w:rPr>
-      </w:pPr>
-      <w:r>
-        <w:rPr>
-          <w:rFonts w:ascii="Times New Roman" w:hAnsi="Times New Roman" w:cs="Times New Roman"/>
-        </w:rPr>
         <w:t>Who are the members of each of the following groups? What unique features do they have?</w:t>
       </w:r>
     </w:p>
@@ -2724,169 +4870,13 @@
         <w:rPr>
           <w:rFonts w:ascii="Times New Roman" w:hAnsi="Times New Roman" w:cs="Times New Roman"/>
         </w:rPr>
-        <w:t>Bryophytes</w:t>
-      </w:r>
-    </w:p>
-    <w:p>
-      <w:pPr>
-        <w:pStyle w:val="ListParagraph"/>
-        <w:numPr>
-          <w:ilvl w:val="1"/>
-          <w:numId w:val="2"/>
-        </w:numPr>
-        <w:rPr>
-          <w:rFonts w:ascii="Times New Roman" w:hAnsi="Times New Roman" w:cs="Times New Roman"/>
-        </w:rPr>
-      </w:pPr>
-      <w:r>
-        <w:rPr>
-          <w:rFonts w:ascii="Times New Roman" w:hAnsi="Times New Roman" w:cs="Times New Roman"/>
-        </w:rPr>
-        <w:t>Lycophytes</w:t>
-      </w:r>
-    </w:p>
-    <w:p>
-      <w:pPr>
-        <w:pStyle w:val="ListParagraph"/>
-        <w:numPr>
-          <w:ilvl w:val="1"/>
-          <w:numId w:val="2"/>
-        </w:numPr>
-        <w:rPr>
-          <w:rFonts w:ascii="Times New Roman" w:hAnsi="Times New Roman" w:cs="Times New Roman"/>
-        </w:rPr>
-      </w:pPr>
-      <w:r>
-        <w:rPr>
-          <w:rFonts w:ascii="Times New Roman" w:hAnsi="Times New Roman" w:cs="Times New Roman"/>
-        </w:rPr>
-        <w:t>Ferns</w:t>
-      </w:r>
-    </w:p>
-    <w:p>
-      <w:pPr>
-        <w:pStyle w:val="ListParagraph"/>
-        <w:numPr>
-          <w:ilvl w:val="1"/>
-          <w:numId w:val="2"/>
-        </w:numPr>
-        <w:rPr>
-          <w:rFonts w:ascii="Times New Roman" w:hAnsi="Times New Roman" w:cs="Times New Roman"/>
-        </w:rPr>
-      </w:pPr>
-      <w:r>
-        <w:rPr>
-          <w:rFonts w:ascii="Times New Roman" w:hAnsi="Times New Roman" w:cs="Times New Roman"/>
-        </w:rPr>
-        <w:t>Gymnosperms</w:t>
-      </w:r>
-    </w:p>
-    <w:p>
-      <w:pPr>
-        <w:pStyle w:val="ListParagraph"/>
-        <w:numPr>
-          <w:ilvl w:val="1"/>
-          <w:numId w:val="2"/>
-        </w:numPr>
-        <w:rPr>
-          <w:rFonts w:ascii="Times New Roman" w:hAnsi="Times New Roman" w:cs="Times New Roman"/>
-        </w:rPr>
-      </w:pPr>
-      <w:r>
-        <w:rPr>
-          <w:rFonts w:ascii="Times New Roman" w:hAnsi="Times New Roman" w:cs="Times New Roman"/>
-        </w:rPr>
-        <w:t>Angiosperms</w:t>
-      </w:r>
-    </w:p>
-    <w:p>
-      <w:pPr>
-        <w:pStyle w:val="ListParagraph"/>
-        <w:numPr>
-          <w:ilvl w:val="1"/>
-          <w:numId w:val="2"/>
-        </w:numPr>
-        <w:rPr>
-          <w:rFonts w:ascii="Times New Roman" w:hAnsi="Times New Roman" w:cs="Times New Roman"/>
-        </w:rPr>
-      </w:pPr>
-    </w:p>
-    <w:p>
-      <w:pPr>
-        <w:pStyle w:val="ListParagraph"/>
-        <w:numPr>
-          <w:ilvl w:val="0"/>
-          <w:numId w:val="2"/>
-        </w:numPr>
-        <w:rPr>
-          <w:rFonts w:ascii="Times New Roman" w:hAnsi="Times New Roman" w:cs="Times New Roman"/>
-        </w:rPr>
-      </w:pPr>
-      <w:r>
-        <w:rPr>
-          <w:rFonts w:ascii="Times New Roman" w:hAnsi="Times New Roman" w:cs="Times New Roman"/>
-        </w:rPr>
-        <w:t>What features distinguish animals from other eukaryotes?</w:t>
-      </w:r>
-    </w:p>
-    <w:p>
-      <w:pPr>
-        <w:pStyle w:val="ListParagraph"/>
-        <w:numPr>
-          <w:ilvl w:val="1"/>
-          <w:numId w:val="2"/>
-        </w:numPr>
-        <w:rPr>
-          <w:rFonts w:ascii="Times New Roman" w:hAnsi="Times New Roman" w:cs="Times New Roman"/>
-        </w:rPr>
-      </w:pPr>
-    </w:p>
-    <w:p>
-      <w:pPr>
-        <w:pStyle w:val="ListParagraph"/>
-        <w:numPr>
-          <w:ilvl w:val="0"/>
-          <w:numId w:val="2"/>
-        </w:numPr>
-        <w:rPr>
-          <w:rFonts w:ascii="Times New Roman" w:hAnsi="Times New Roman" w:cs="Times New Roman"/>
-        </w:rPr>
-      </w:pPr>
-      <w:r>
-        <w:rPr>
-          <w:rFonts w:ascii="Times New Roman" w:hAnsi="Times New Roman" w:cs="Times New Roman"/>
-        </w:rPr>
-        <w:t>Define asymmetrical, radially symmetrical, and bilaterally symmetrical body plans.  Give examples of animals that have each type.</w:t>
-      </w:r>
-    </w:p>
-    <w:p>
-      <w:pPr>
-        <w:pStyle w:val="ListParagraph"/>
-        <w:numPr>
-          <w:ilvl w:val="1"/>
-          <w:numId w:val="2"/>
-        </w:numPr>
-        <w:rPr>
-          <w:rFonts w:ascii="Times New Roman" w:hAnsi="Times New Roman" w:cs="Times New Roman"/>
-        </w:rPr>
-      </w:pPr>
-    </w:p>
-    <w:p>
-      <w:pPr>
-        <w:pStyle w:val="ListParagraph"/>
-        <w:numPr>
-          <w:ilvl w:val="0"/>
-          <w:numId w:val="2"/>
-        </w:numPr>
-        <w:rPr>
-          <w:rFonts w:ascii="Times New Roman" w:hAnsi="Times New Roman" w:cs="Times New Roman"/>
-        </w:rPr>
-      </w:pPr>
-      <w:r>
-        <w:rPr>
-          <w:rFonts w:ascii="Times New Roman" w:hAnsi="Times New Roman" w:cs="Times New Roman"/>
-        </w:rPr>
-        <w:t>Who are the members of each of the following groups? What unique features do they have?</w:t>
+        <w:t>Sponges: asymmetric</w:t>
+      </w:r>
+      <w:r>
+        <w:rPr>
+          <w:rFonts w:ascii="Times New Roman" w:hAnsi="Times New Roman" w:cs="Times New Roman"/>
+        </w:rPr>
+        <w:t>, lack defined tissues or organs, no specific shape</w:t>
       </w:r>
     </w:p>
     <w:p>
@@ -2906,6 +4896,36 @@
         </w:rPr>
         <w:t>Cnidarians</w:t>
       </w:r>
+      <w:r>
+        <w:rPr>
+          <w:rFonts w:ascii="Times New Roman" w:hAnsi="Times New Roman" w:cs="Times New Roman"/>
+        </w:rPr>
+        <w:t>: radial symmetry, jellyfish</w:t>
+      </w:r>
+      <w:r>
+        <w:rPr>
+          <w:rFonts w:ascii="Times New Roman" w:hAnsi="Times New Roman" w:cs="Times New Roman"/>
+        </w:rPr>
+        <w:t>, stinging cells (cnidocytes)</w:t>
+      </w:r>
+    </w:p>
+    <w:p>
+      <w:pPr>
+        <w:pStyle w:val="ListParagraph"/>
+        <w:numPr>
+          <w:ilvl w:val="1"/>
+          <w:numId w:val="2"/>
+        </w:numPr>
+        <w:rPr>
+          <w:rFonts w:ascii="Times New Roman" w:hAnsi="Times New Roman" w:cs="Times New Roman"/>
+        </w:rPr>
+      </w:pPr>
+      <w:r>
+        <w:rPr>
+          <w:rFonts w:ascii="Times New Roman" w:hAnsi="Times New Roman" w:cs="Times New Roman"/>
+        </w:rPr>
+        <w:t>Flatworms: simplest animal with bilateral symmetry</w:t>
+      </w:r>
     </w:p>
     <w:p>
       <w:pPr>
@@ -2924,6 +4944,12 @@
         </w:rPr>
         <w:t>Mollusks</w:t>
       </w:r>
+      <w:r>
+        <w:rPr>
+          <w:rFonts w:ascii="Times New Roman" w:hAnsi="Times New Roman" w:cs="Times New Roman"/>
+        </w:rPr>
+        <w:t>: soft body, hard outer shell, clam</w:t>
+      </w:r>
     </w:p>
     <w:p>
       <w:pPr>
@@ -2942,6 +4968,30 @@
         </w:rPr>
         <w:t>Annelids</w:t>
       </w:r>
+      <w:r>
+        <w:rPr>
+          <w:rFonts w:ascii="Times New Roman" w:hAnsi="Times New Roman" w:cs="Times New Roman"/>
+        </w:rPr>
+        <w:t>: segmented body, earthworm</w:t>
+      </w:r>
+    </w:p>
+    <w:p>
+      <w:pPr>
+        <w:pStyle w:val="ListParagraph"/>
+        <w:numPr>
+          <w:ilvl w:val="1"/>
+          <w:numId w:val="2"/>
+        </w:numPr>
+        <w:rPr>
+          <w:rFonts w:ascii="Times New Roman" w:hAnsi="Times New Roman" w:cs="Times New Roman"/>
+        </w:rPr>
+      </w:pPr>
+      <w:r>
+        <w:rPr>
+          <w:rFonts w:ascii="Times New Roman" w:hAnsi="Times New Roman" w:cs="Times New Roman"/>
+        </w:rPr>
+        <w:t>Nematodes: long, unsegmented body, roundworm</w:t>
+      </w:r>
     </w:p>
     <w:p>
       <w:pPr>
@@ -2960,18 +5010,54 @@
         </w:rPr>
         <w:t>Arthropods</w:t>
       </w:r>
-    </w:p>
-    <w:p>
-      <w:pPr>
-        <w:pStyle w:val="ListParagraph"/>
-        <w:numPr>
-          <w:ilvl w:val="1"/>
-          <w:numId w:val="2"/>
-        </w:numPr>
-        <w:rPr>
-          <w:rFonts w:ascii="Times New Roman" w:hAnsi="Times New Roman" w:cs="Times New Roman"/>
-        </w:rPr>
-      </w:pPr>
+      <w:r>
+        <w:rPr>
+          <w:rFonts w:ascii="Times New Roman" w:hAnsi="Times New Roman" w:cs="Times New Roman"/>
+        </w:rPr>
+        <w:t xml:space="preserve">: </w:t>
+      </w:r>
+      <w:r>
+        <w:rPr>
+          <w:rFonts w:ascii="Times New Roman" w:hAnsi="Times New Roman" w:cs="Times New Roman"/>
+        </w:rPr>
+        <w:t>exoskeleton, flies</w:t>
+      </w:r>
+    </w:p>
+    <w:p>
+      <w:pPr>
+        <w:pStyle w:val="ListParagraph"/>
+        <w:numPr>
+          <w:ilvl w:val="1"/>
+          <w:numId w:val="2"/>
+        </w:numPr>
+        <w:rPr>
+          <w:rFonts w:ascii="Times New Roman" w:hAnsi="Times New Roman" w:cs="Times New Roman"/>
+        </w:rPr>
+      </w:pPr>
+      <w:r>
+        <w:rPr>
+          <w:rFonts w:ascii="Times New Roman" w:hAnsi="Times New Roman" w:cs="Times New Roman"/>
+        </w:rPr>
+        <w:t>Echinoderms: endoskeleton, leathery outer skin, sea cucumber</w:t>
+      </w:r>
+    </w:p>
+    <w:p>
+      <w:pPr>
+        <w:pStyle w:val="ListParagraph"/>
+        <w:numPr>
+          <w:ilvl w:val="1"/>
+          <w:numId w:val="2"/>
+        </w:numPr>
+        <w:rPr>
+          <w:rFonts w:ascii="Times New Roman" w:hAnsi="Times New Roman" w:cs="Times New Roman"/>
+        </w:rPr>
+      </w:pPr>
+      <w:r>
+        <w:rPr>
+          <w:rFonts w:ascii="Times New Roman" w:hAnsi="Times New Roman" w:cs="Times New Roman"/>
+        </w:rPr>
+        <w:t>Chordates: vertebrates, dogs</w:t>
+      </w:r>
     </w:p>
     <w:p>
       <w:pPr>
@@ -3015,6 +5101,18 @@
         </w:rPr>
         <w:t xml:space="preserve">Invertebrates and vertebrates? </w:t>
       </w:r>
+      <w:r>
+        <w:rPr>
+          <w:rFonts w:ascii="Times New Roman" w:hAnsi="Times New Roman" w:cs="Times New Roman"/>
+        </w:rPr>
+        <w:t>Spinal cord</w:t>
+      </w:r>
+      <w:r>
+        <w:rPr>
+          <w:rFonts w:ascii="Times New Roman" w:hAnsi="Times New Roman" w:cs="Times New Roman"/>
+        </w:rPr>
+        <w:t>, most have jaws, nervous system with n enlarged brain</w:t>
+      </w:r>
     </w:p>
     <w:p>
       <w:pPr>
@@ -3037,43 +5135,163 @@
         <w:rPr>
           <w:rFonts w:ascii="Times New Roman" w:hAnsi="Times New Roman" w:cs="Times New Roman"/>
         </w:rPr>
-        <w:t xml:space="preserve">rotostomes and deuterostomes? </w:t>
-      </w:r>
-    </w:p>
-    <w:p>
-      <w:pPr>
-        <w:pStyle w:val="ListParagraph"/>
-        <w:numPr>
-          <w:ilvl w:val="1"/>
-          <w:numId w:val="2"/>
-        </w:numPr>
-        <w:rPr>
-          <w:rFonts w:ascii="Times New Roman" w:hAnsi="Times New Roman" w:cs="Times New Roman"/>
-        </w:rPr>
-      </w:pPr>
-      <w:r>
-        <w:rPr>
-          <w:rFonts w:ascii="Times New Roman" w:hAnsi="Times New Roman" w:cs="Times New Roman"/>
-        </w:rPr>
-        <w:t xml:space="preserve">Fish vs. Tetrapods? </w:t>
-      </w:r>
-    </w:p>
-    <w:p>
-      <w:pPr>
-        <w:pStyle w:val="ListParagraph"/>
-        <w:numPr>
-          <w:ilvl w:val="1"/>
-          <w:numId w:val="2"/>
-        </w:numPr>
-        <w:rPr>
-          <w:rFonts w:ascii="Times New Roman" w:hAnsi="Times New Roman" w:cs="Times New Roman"/>
-        </w:rPr>
-      </w:pPr>
-      <w:r>
-        <w:rPr>
-          <w:rFonts w:ascii="Times New Roman" w:hAnsi="Times New Roman" w:cs="Times New Roman"/>
-        </w:rPr>
-        <w:t xml:space="preserve">Amphibians vs. Amniotes? </w:t>
+        <w:t>rotostomes and deuterostomes?</w:t>
+      </w:r>
+    </w:p>
+    <w:p>
+      <w:pPr>
+        <w:pStyle w:val="ListParagraph"/>
+        <w:numPr>
+          <w:ilvl w:val="2"/>
+          <w:numId w:val="2"/>
+        </w:numPr>
+        <w:rPr>
+          <w:rFonts w:ascii="Times New Roman" w:hAnsi="Times New Roman" w:cs="Times New Roman"/>
+        </w:rPr>
+      </w:pPr>
+      <w:r>
+        <w:rPr>
+          <w:rFonts w:ascii="Times New Roman" w:hAnsi="Times New Roman" w:cs="Times New Roman"/>
+        </w:rPr>
+        <w:t>Protostome: mouth end of digestive track develops first</w:t>
+      </w:r>
+    </w:p>
+    <w:p>
+      <w:pPr>
+        <w:pStyle w:val="ListParagraph"/>
+        <w:numPr>
+          <w:ilvl w:val="2"/>
+          <w:numId w:val="2"/>
+        </w:numPr>
+        <w:rPr>
+          <w:rFonts w:ascii="Times New Roman" w:hAnsi="Times New Roman" w:cs="Times New Roman"/>
+        </w:rPr>
+      </w:pPr>
+      <w:r>
+        <w:rPr>
+          <w:rFonts w:ascii="Times New Roman" w:hAnsi="Times New Roman" w:cs="Times New Roman"/>
+        </w:rPr>
+        <w:t>Deuterostome: mouth end develops second</w:t>
+      </w:r>
+    </w:p>
+    <w:p>
+      <w:pPr>
+        <w:pStyle w:val="ListParagraph"/>
+        <w:numPr>
+          <w:ilvl w:val="1"/>
+          <w:numId w:val="2"/>
+        </w:numPr>
+        <w:rPr>
+          <w:rFonts w:ascii="Times New Roman" w:hAnsi="Times New Roman" w:cs="Times New Roman"/>
+        </w:rPr>
+      </w:pPr>
+      <w:r>
+        <w:rPr>
+          <w:rFonts w:ascii="Times New Roman" w:hAnsi="Times New Roman" w:cs="Times New Roman"/>
+        </w:rPr>
+        <w:t>Fish vs. Tetrapods?</w:t>
+      </w:r>
+    </w:p>
+    <w:p>
+      <w:pPr>
+        <w:pStyle w:val="ListParagraph"/>
+        <w:numPr>
+          <w:ilvl w:val="2"/>
+          <w:numId w:val="2"/>
+        </w:numPr>
+        <w:rPr>
+          <w:rFonts w:ascii="Times New Roman" w:hAnsi="Times New Roman" w:cs="Times New Roman"/>
+        </w:rPr>
+      </w:pPr>
+      <w:r>
+        <w:rPr>
+          <w:rFonts w:ascii="Times New Roman" w:hAnsi="Times New Roman" w:cs="Times New Roman"/>
+        </w:rPr>
+        <w:t>Fish: Bony and cartilaginous, most diverse vertebrates, many different reproductive modes and adaptations, gills</w:t>
+      </w:r>
+    </w:p>
+    <w:p>
+      <w:pPr>
+        <w:pStyle w:val="ListParagraph"/>
+        <w:numPr>
+          <w:ilvl w:val="2"/>
+          <w:numId w:val="2"/>
+        </w:numPr>
+        <w:rPr>
+          <w:rFonts w:ascii="Times New Roman" w:hAnsi="Times New Roman" w:cs="Times New Roman"/>
+        </w:rPr>
+      </w:pPr>
+      <w:r>
+        <w:rPr>
+          <w:rFonts w:ascii="Times New Roman" w:hAnsi="Times New Roman" w:cs="Times New Roman"/>
+        </w:rPr>
+        <w:t>Tatrapods</w:t>
+      </w:r>
+      <w:r>
+        <w:rPr>
+          <w:rFonts w:ascii="Times New Roman" w:hAnsi="Times New Roman" w:cs="Times New Roman"/>
+        </w:rPr>
+        <w:t xml:space="preserve">: </w:t>
+      </w:r>
+      <w:r>
+        <w:rPr>
+          <w:rFonts w:ascii="Times New Roman" w:hAnsi="Times New Roman" w:cs="Times New Roman"/>
+        </w:rPr>
+        <w:t>Tiktaalik, four feet, fins evolved to fingers and toes</w:t>
+      </w:r>
+    </w:p>
+    <w:p>
+      <w:pPr>
+        <w:pStyle w:val="ListParagraph"/>
+        <w:numPr>
+          <w:ilvl w:val="1"/>
+          <w:numId w:val="2"/>
+        </w:numPr>
+        <w:rPr>
+          <w:rFonts w:ascii="Times New Roman" w:hAnsi="Times New Roman" w:cs="Times New Roman"/>
+        </w:rPr>
+      </w:pPr>
+      <w:r>
+        <w:rPr>
+          <w:rFonts w:ascii="Times New Roman" w:hAnsi="Times New Roman" w:cs="Times New Roman"/>
+        </w:rPr>
+        <w:t>Amphibians vs. Amniotes?</w:t>
+      </w:r>
+    </w:p>
+    <w:p>
+      <w:pPr>
+        <w:pStyle w:val="ListParagraph"/>
+        <w:numPr>
+          <w:ilvl w:val="2"/>
+          <w:numId w:val="2"/>
+        </w:numPr>
+        <w:rPr>
+          <w:rFonts w:ascii="Times New Roman" w:hAnsi="Times New Roman" w:cs="Times New Roman"/>
+        </w:rPr>
+      </w:pPr>
+      <w:r>
+        <w:rPr>
+          <w:rFonts w:ascii="Times New Roman" w:hAnsi="Times New Roman" w:cs="Times New Roman"/>
+        </w:rPr>
+        <w:t>Amphibians: Grogs, toads, salamanders, newts, caecilians. Must stay near water, gas exchange via skin or lings. Larval state when young</w:t>
+      </w:r>
+    </w:p>
+    <w:p>
+      <w:pPr>
+        <w:pStyle w:val="ListParagraph"/>
+        <w:numPr>
+          <w:ilvl w:val="2"/>
+          <w:numId w:val="2"/>
+        </w:numPr>
+        <w:rPr>
+          <w:rFonts w:ascii="Times New Roman" w:hAnsi="Times New Roman" w:cs="Times New Roman"/>
+        </w:rPr>
+      </w:pPr>
+      <w:r>
+        <w:rPr>
+          <w:rFonts w:ascii="Times New Roman" w:hAnsi="Times New Roman" w:cs="Times New Roman"/>
+        </w:rPr>
+        <w:t>Amniotes: Amniotic egg (outer shell), can reproduce on land, skin, feathers, scales prevent water loss</w:t>
       </w:r>
     </w:p>
     <w:p>
@@ -3098,6 +5316,78 @@
       <w:pPr>
         <w:pStyle w:val="ListParagraph"/>
         <w:numPr>
+          <w:ilvl w:val="2"/>
+          <w:numId w:val="2"/>
+        </w:numPr>
+        <w:rPr>
+          <w:rFonts w:ascii="Times New Roman" w:hAnsi="Times New Roman" w:cs="Times New Roman"/>
+        </w:rPr>
+      </w:pPr>
+      <w:r>
+        <w:rPr>
+          <w:rFonts w:ascii="Times New Roman" w:hAnsi="Times New Roman" w:cs="Times New Roman"/>
+        </w:rPr>
+        <w:t>Monotremes</w:t>
+      </w:r>
+      <w:r>
+        <w:rPr>
+          <w:rFonts w:ascii="Times New Roman" w:hAnsi="Times New Roman" w:cs="Times New Roman"/>
+        </w:rPr>
+        <w:t>: lay eggs</w:t>
+      </w:r>
+    </w:p>
+    <w:p>
+      <w:pPr>
+        <w:pStyle w:val="ListParagraph"/>
+        <w:numPr>
+          <w:ilvl w:val="2"/>
+          <w:numId w:val="2"/>
+        </w:numPr>
+        <w:rPr>
+          <w:rFonts w:ascii="Times New Roman" w:hAnsi="Times New Roman" w:cs="Times New Roman"/>
+        </w:rPr>
+      </w:pPr>
+      <w:r>
+        <w:rPr>
+          <w:rFonts w:ascii="Times New Roman" w:hAnsi="Times New Roman" w:cs="Times New Roman"/>
+        </w:rPr>
+        <w:t>Marsupials</w:t>
+      </w:r>
+      <w:r>
+        <w:rPr>
+          <w:rFonts w:ascii="Times New Roman" w:hAnsi="Times New Roman" w:cs="Times New Roman"/>
+        </w:rPr>
+        <w:t>: pouched mammals</w:t>
+      </w:r>
+    </w:p>
+    <w:p>
+      <w:pPr>
+        <w:pStyle w:val="ListParagraph"/>
+        <w:numPr>
+          <w:ilvl w:val="2"/>
+          <w:numId w:val="2"/>
+        </w:numPr>
+        <w:rPr>
+          <w:rFonts w:ascii="Times New Roman" w:hAnsi="Times New Roman" w:cs="Times New Roman"/>
+        </w:rPr>
+      </w:pPr>
+      <w:r>
+        <w:rPr>
+          <w:rFonts w:ascii="Times New Roman" w:hAnsi="Times New Roman" w:cs="Times New Roman"/>
+        </w:rPr>
+        <w:t>Placental</w:t>
+      </w:r>
+      <w:r>
+        <w:rPr>
+          <w:rFonts w:ascii="Times New Roman" w:hAnsi="Times New Roman" w:cs="Times New Roman"/>
+        </w:rPr>
+        <w:t>: carry young in uterus until birth</w:t>
+      </w:r>
+    </w:p>
+    <w:p>
+      <w:pPr>
+        <w:pStyle w:val="ListParagraph"/>
+        <w:numPr>
           <w:ilvl w:val="1"/>
           <w:numId w:val="2"/>
         </w:numPr>
@@ -3116,13 +5406,61 @@
       <w:pPr>
         <w:pStyle w:val="ListParagraph"/>
         <w:numPr>
-          <w:ilvl w:val="1"/>
-          <w:numId w:val="2"/>
-        </w:numPr>
-        <w:rPr>
-          <w:rFonts w:ascii="Times New Roman" w:hAnsi="Times New Roman" w:cs="Times New Roman"/>
-        </w:rPr>
-      </w:pPr>
+          <w:ilvl w:val="2"/>
+          <w:numId w:val="2"/>
+        </w:numPr>
+        <w:rPr>
+          <w:rFonts w:ascii="Times New Roman" w:hAnsi="Times New Roman" w:cs="Times New Roman"/>
+        </w:rPr>
+      </w:pPr>
+      <w:r>
+        <w:rPr>
+          <w:rFonts w:ascii="Times New Roman" w:hAnsi="Times New Roman" w:cs="Times New Roman"/>
+        </w:rPr>
+        <w:t>Endotherms</w:t>
+      </w:r>
+      <w:r>
+        <w:rPr>
+          <w:rFonts w:ascii="Times New Roman" w:hAnsi="Times New Roman" w:cs="Times New Roman"/>
+        </w:rPr>
+        <w:t>:</w:t>
+      </w:r>
+      <w:r>
+        <w:rPr>
+          <w:rFonts w:ascii="Times New Roman" w:hAnsi="Times New Roman" w:cs="Times New Roman"/>
+        </w:rPr>
+        <w:t xml:space="preserve"> warm-blooded, high metabolism</w:t>
+      </w:r>
+    </w:p>
+    <w:p>
+      <w:pPr>
+        <w:pStyle w:val="ListParagraph"/>
+        <w:numPr>
+          <w:ilvl w:val="2"/>
+          <w:numId w:val="2"/>
+        </w:numPr>
+        <w:rPr>
+          <w:rFonts w:ascii="Times New Roman" w:hAnsi="Times New Roman" w:cs="Times New Roman"/>
+        </w:rPr>
+      </w:pPr>
+      <w:r>
+        <w:rPr>
+          <w:rFonts w:ascii="Times New Roman" w:hAnsi="Times New Roman" w:cs="Times New Roman"/>
+        </w:rPr>
+        <w:t>Ectotherms</w:t>
+      </w:r>
+      <w:r>
+        <w:rPr>
+          <w:rFonts w:ascii="Times New Roman" w:hAnsi="Times New Roman" w:cs="Times New Roman"/>
+        </w:rPr>
+        <w:t xml:space="preserve">: </w:t>
+      </w:r>
+      <w:r>
+        <w:rPr>
+          <w:rFonts w:ascii="Times New Roman" w:hAnsi="Times New Roman" w:cs="Times New Roman"/>
+        </w:rPr>
+        <w:t>cold-blooded, lower-metabolism, use heat from environment</w:t>
+      </w:r>
     </w:p>
     <w:p>
       <w:pPr>
@@ -3153,6 +5491,66 @@
           <w:rFonts w:ascii="Times New Roman" w:hAnsi="Times New Roman" w:cs="Times New Roman"/>
         </w:rPr>
       </w:pPr>
+      <w:r>
+        <w:rPr>
+          <w:rFonts w:ascii="Times New Roman" w:hAnsi="Times New Roman" w:cs="Times New Roman"/>
+        </w:rPr>
+        <w:t>Modern fungi evolved from unicellular protists, have chitinous cell wall</w:t>
+      </w:r>
+    </w:p>
+    <w:p>
+      <w:pPr>
+        <w:pStyle w:val="ListParagraph"/>
+        <w:numPr>
+          <w:ilvl w:val="1"/>
+          <w:numId w:val="2"/>
+        </w:numPr>
+        <w:rPr>
+          <w:rFonts w:ascii="Times New Roman" w:hAnsi="Times New Roman" w:cs="Times New Roman"/>
+        </w:rPr>
+      </w:pPr>
+      <w:r>
+        <w:rPr>
+          <w:rFonts w:ascii="Times New Roman" w:hAnsi="Times New Roman" w:cs="Times New Roman"/>
+        </w:rPr>
+        <w:t>Plants: Don’t move, reproduce via spores, have a cell wall</w:t>
+      </w:r>
+    </w:p>
+    <w:p>
+      <w:pPr>
+        <w:pStyle w:val="ListParagraph"/>
+        <w:numPr>
+          <w:ilvl w:val="1"/>
+          <w:numId w:val="2"/>
+        </w:numPr>
+        <w:rPr>
+          <w:rFonts w:ascii="Times New Roman" w:hAnsi="Times New Roman" w:cs="Times New Roman"/>
+        </w:rPr>
+      </w:pPr>
+      <w:r>
+        <w:rPr>
+          <w:rFonts w:ascii="Times New Roman" w:hAnsi="Times New Roman" w:cs="Times New Roman"/>
+        </w:rPr>
+        <w:t>Protists: Can be uni or multicellular</w:t>
+      </w:r>
+    </w:p>
+    <w:p>
+      <w:pPr>
+        <w:pStyle w:val="ListParagraph"/>
+        <w:numPr>
+          <w:ilvl w:val="1"/>
+          <w:numId w:val="2"/>
+        </w:numPr>
+        <w:rPr>
+          <w:rFonts w:ascii="Times New Roman" w:hAnsi="Times New Roman" w:cs="Times New Roman"/>
+        </w:rPr>
+      </w:pPr>
+      <w:r>
+        <w:rPr>
+          <w:rFonts w:ascii="Times New Roman" w:hAnsi="Times New Roman" w:cs="Times New Roman"/>
+        </w:rPr>
+        <w:t>Animals: heterotrophs, fungi diverged from animals</w:t>
+      </w:r>
     </w:p>
     <w:p>
       <w:pPr>
@@ -3189,6 +5587,42 @@
           <w:rFonts w:ascii="Times New Roman" w:hAnsi="Times New Roman" w:cs="Times New Roman"/>
         </w:rPr>
       </w:pPr>
+      <w:r>
+        <w:rPr>
+          <w:rFonts w:ascii="Times New Roman" w:hAnsi="Times New Roman" w:cs="Times New Roman"/>
+        </w:rPr>
+        <w:t>Hyphae: thin filaments which secrete digestive enzymes onto food sources and absorb nutrients</w:t>
+      </w:r>
+    </w:p>
+    <w:p>
+      <w:pPr>
+        <w:pStyle w:val="ListParagraph"/>
+        <w:numPr>
+          <w:ilvl w:val="1"/>
+          <w:numId w:val="2"/>
+        </w:numPr>
+        <w:rPr>
+          <w:rFonts w:ascii="Times New Roman" w:hAnsi="Times New Roman" w:cs="Times New Roman"/>
+        </w:rPr>
+      </w:pPr>
+      <w:r>
+        <w:rPr>
+          <w:rFonts w:ascii="Times New Roman" w:hAnsi="Times New Roman" w:cs="Times New Roman"/>
+        </w:rPr>
+        <w:t>Mycelium</w:t>
+      </w:r>
+      <w:r>
+        <w:rPr>
+          <w:rFonts w:ascii="Times New Roman" w:hAnsi="Times New Roman" w:cs="Times New Roman"/>
+        </w:rPr>
+        <w:t xml:space="preserve">: </w:t>
+      </w:r>
+      <w:r>
+        <w:rPr>
+          <w:rFonts w:ascii="Times New Roman" w:hAnsi="Times New Roman" w:cs="Times New Roman"/>
+        </w:rPr>
+        <w:t>whole body make of hyphae</w:t>
+      </w:r>
     </w:p>
     <w:p>
       <w:pPr>
@@ -3219,6 +5653,24 @@
           <w:rFonts w:ascii="Times New Roman" w:hAnsi="Times New Roman" w:cs="Times New Roman"/>
         </w:rPr>
       </w:pPr>
+      <w:r>
+        <w:rPr>
+          <w:rFonts w:ascii="Times New Roman" w:hAnsi="Times New Roman" w:cs="Times New Roman"/>
+        </w:rPr>
+        <w:t xml:space="preserve">Yeasts, </w:t>
+      </w:r>
+      <w:r>
+        <w:rPr>
+          <w:rFonts w:ascii="Times New Roman" w:hAnsi="Times New Roman" w:cs="Times New Roman"/>
+        </w:rPr>
+        <w:t>molds</w:t>
+      </w:r>
+      <w:r>
+        <w:rPr>
+          <w:rFonts w:ascii="Times New Roman" w:hAnsi="Times New Roman" w:cs="Times New Roman"/>
+        </w:rPr>
+        <w:t>, mushrooms</w:t>
+      </w:r>
     </w:p>
     <w:p>
       <w:pPr>
@@ -3235,6 +5687,24 @@
         <w:rPr>
           <w:rFonts w:ascii="Times New Roman" w:hAnsi="Times New Roman" w:cs="Times New Roman"/>
         </w:rPr>
+        <w:t>Lichens are a symbiosis of fungi, algae or cyanobacteria, and yeast</w:t>
+      </w:r>
+    </w:p>
+    <w:p>
+      <w:pPr>
+        <w:pStyle w:val="ListParagraph"/>
+        <w:numPr>
+          <w:ilvl w:val="0"/>
+          <w:numId w:val="2"/>
+        </w:numPr>
+        <w:rPr>
+          <w:rFonts w:ascii="Times New Roman" w:hAnsi="Times New Roman" w:cs="Times New Roman"/>
+        </w:rPr>
+      </w:pPr>
+      <w:r>
+        <w:rPr>
+          <w:rFonts w:ascii="Times New Roman" w:hAnsi="Times New Roman" w:cs="Times New Roman"/>
+        </w:rPr>
         <w:t>How do fungi get their nutrients?</w:t>
       </w:r>
     </w:p>
@@ -3249,6 +5719,12 @@
           <w:rFonts w:ascii="Times New Roman" w:hAnsi="Times New Roman" w:cs="Times New Roman"/>
         </w:rPr>
       </w:pPr>
+      <w:r>
+        <w:rPr>
+          <w:rFonts w:ascii="Times New Roman" w:hAnsi="Times New Roman" w:cs="Times New Roman"/>
+        </w:rPr>
+        <w:t>Decomposers, nutrient uptake via osmotrophy in hyphae</w:t>
+      </w:r>
     </w:p>
     <w:sectPr>
       <w:pgSz w:w="12240" w:h="15840"/>
@@ -3265,7 +5741,7 @@
   <w:abstractNum w:abstractNumId="0" w15:restartNumberingAfterBreak="0">
     <w:nsid w:val="31F705AC"/>
     <w:multiLevelType w:val="hybridMultilevel"/>
-    <w:tmpl w:val="6A4AF868"/>
+    <w:tmpl w:val="34029AE2"/>
     <w:lvl w:ilvl="0" w:tplc="04090001">
       <w:start w:val="1"/>
       <w:numFmt w:val="bullet"/>

</xml_diff>